<commit_message>
Latest from 5 May.
</commit_message>
<xml_diff>
--- a/Flyers/Sun 5 May.docx
+++ b/Flyers/Sun 5 May.docx
@@ -1,6 +1,6 @@
 
 <file path=word/document.xml><?xml version="1.0" encoding="utf-8"?>
-<w:document xmlns:wpc="http://schemas.microsoft.com/office/word/2010/wordprocessingCanvas" xmlns:mc="http://schemas.openxmlformats.org/markup-compatibility/2006" xmlns:o="urn:schemas-microsoft-com:office:office" xmlns:r="http://schemas.openxmlformats.org/officeDocument/2006/relationships" xmlns:m="http://schemas.openxmlformats.org/officeDocument/2006/math" xmlns:v="urn:schemas-microsoft-com:vml" xmlns:wp14="http://schemas.microsoft.com/office/word/2010/wordprocessingDrawing" xmlns:wp="http://schemas.openxmlformats.org/drawingml/2006/wordprocessingDrawing" xmlns:w10="urn:schemas-microsoft-com:office:word" xmlns:w="http://schemas.openxmlformats.org/wordprocessingml/2006/main" xmlns:w14="http://schemas.microsoft.com/office/word/2010/wordml" xmlns:wpg="http://schemas.microsoft.com/office/word/2010/wordprocessingGroup" xmlns:wpi="http://schemas.microsoft.com/office/word/2010/wordprocessingInk" xmlns:wne="http://schemas.microsoft.com/office/word/2006/wordml" xmlns:wps="http://schemas.microsoft.com/office/word/2010/wordprocessingShape" mc:Ignorable="w14 wp14">
+<w:document xmlns:wpc="http://schemas.microsoft.com/office/word/2010/wordprocessingCanvas" xmlns:mc="http://schemas.openxmlformats.org/markup-compatibility/2006" xmlns:o="urn:schemas-microsoft-com:office:office" xmlns:r="http://schemas.openxmlformats.org/officeDocument/2006/relationships" xmlns:m="http://schemas.openxmlformats.org/officeDocument/2006/math" xmlns:v="urn:schemas-microsoft-com:vml" xmlns:wp14="http://schemas.microsoft.com/office/word/2010/wordprocessingDrawing" xmlns:wp="http://schemas.openxmlformats.org/drawingml/2006/wordprocessingDrawing" xmlns:w10="urn:schemas-microsoft-com:office:word" xmlns:w="http://schemas.openxmlformats.org/wordprocessingml/2006/main" xmlns:w14="http://schemas.microsoft.com/office/word/2010/wordml" xmlns:w15="http://schemas.microsoft.com/office/word/2012/wordml" xmlns:wpg="http://schemas.microsoft.com/office/word/2010/wordprocessingGroup" xmlns:wpi="http://schemas.microsoft.com/office/word/2010/wordprocessingInk" xmlns:wne="http://schemas.microsoft.com/office/word/2006/wordml" xmlns:wps="http://schemas.microsoft.com/office/word/2010/wordprocessingShape" mc:Ignorable="w14 w15 wp14">
   <w:body>
     <w:tbl>
       <w:tblPr>
@@ -52,6 +52,8 @@
                   <w:tcW w:w="7200" w:type="dxa"/>
                 </w:tcPr>
                 <w:p>
+                  <w:bookmarkStart w:id="0" w:name="_GoBack"/>
+                  <w:bookmarkEnd w:id="0"/>
                   <w:r>
                     <w:rPr>
                       <w:noProof/>
@@ -177,7 +179,7 @@
                       </mc:Choice>
                       <mc:Fallback>
                         <w:pict>
-                          <v:shapetype id="_x0000_t202" coordsize="21600,21600" o:spt="202" path="m,l,21600r21600,l21600,xe">
+                          <v:shapetype w14:anchorId="29DAEC13" id="_x0000_t202" coordsize="21600,21600" o:spt="202" path="m,l,21600r21600,l21600,xe">
                             <v:stroke joinstyle="miter"/>
                             <v:path gradientshapeok="t" o:connecttype="rect"/>
                           </v:shapetype>
@@ -282,7 +284,7 @@
                                 </pic:cNvPicPr>
                               </pic:nvPicPr>
                               <pic:blipFill>
-                                <a:blip r:embed="rId6">
+                                <a:blip r:embed="rId5">
                                   <a:extLst>
                                     <a:ext uri="{28A0092B-C50C-407E-A947-70E740481C1C}">
                                       <a14:useLocalDpi xmlns:a14="http://schemas.microsoft.com/office/drawing/2010/main" val="0"/>
@@ -403,7 +405,7 @@
                                 </pic:cNvPicPr>
                               </pic:nvPicPr>
                               <pic:blipFill>
-                                <a:blip r:embed="rId7">
+                                <a:blip r:embed="rId6">
                                   <a:extLst>
                                     <a:ext uri="{28A0092B-C50C-407E-A947-70E740481C1C}">
                                       <a14:useLocalDpi xmlns:a14="http://schemas.microsoft.com/office/drawing/2010/main" val="0"/>
@@ -457,7 +459,7 @@
                   <w:r>
                     <w:t xml:space="preserve">                   </w:t>
                   </w:r>
-                  <w:hyperlink r:id="rId8" w:history="1">
+                  <w:hyperlink r:id="rId7" w:history="1">
                     <w:r>
                       <w:rPr>
                         <w:rStyle w:val="Hyperlink"/>
@@ -691,12 +693,8 @@
                       </w:r>
                       <w:r>
                         <w:br/>
-                      </w:r>
-                      <w:proofErr w:type="spellStart"/>
-                      <w:r>
                         <w:t>Porirua</w:t>
                       </w:r>
-                      <w:proofErr w:type="spellEnd"/>
                     </w:sdtContent>
                   </w:sdt>
                 </w:p>
@@ -756,7 +754,7 @@
                     </pic:cNvPicPr>
                   </pic:nvPicPr>
                   <pic:blipFill>
-                    <a:blip r:embed="rId9">
+                    <a:blip r:embed="rId8">
                       <a:extLst>
                         <a:ext uri="{28A0092B-C50C-407E-A947-70E740481C1C}">
                           <a14:useLocalDpi xmlns:a14="http://schemas.microsoft.com/office/drawing/2010/main" val="0"/>
@@ -863,7 +861,7 @@
           </mc:Choice>
           <mc:Fallback>
             <w:pict>
-              <v:shapetype id="_x0000_t38" coordsize="21600,21600" o:spt="38" o:oned="t" path="m,c@0,0@1,5400@1,10800@1,16200@2,21600,21600,21600e" filled="f">
+              <v:shapetype w14:anchorId="6A6C2550" id="_x0000_t38" coordsize="21600,21600" o:spt="38" o:oned="t" path="m,c@0,0@1,5400@1,10800@1,16200@2,21600,21600,21600e" filled="f">
                 <v:formulas>
                   <v:f eqn="mid #0 0"/>
                   <v:f eqn="val #0"/>
@@ -921,7 +919,7 @@
                     </pic:cNvPicPr>
                   </pic:nvPicPr>
                   <pic:blipFill>
-                    <a:blip r:embed="rId10">
+                    <a:blip r:embed="rId9">
                       <a:extLst>
                         <a:ext uri="{28A0092B-C50C-407E-A947-70E740481C1C}">
                           <a14:useLocalDpi xmlns:a14="http://schemas.microsoft.com/office/drawing/2010/main" val="0"/>
@@ -961,8 +959,6 @@
       <w:r>
         <w:t xml:space="preserve">     </w:t>
       </w:r>
-      <w:bookmarkStart w:id="0" w:name="_GoBack"/>
-      <w:bookmarkEnd w:id="0"/>
     </w:p>
     <w:p>
       <w:pPr>
@@ -1068,7 +1064,7 @@
 </file>
 
 <file path=word/styles.xml><?xml version="1.0" encoding="utf-8"?>
-<w:styles xmlns:mc="http://schemas.openxmlformats.org/markup-compatibility/2006" xmlns:r="http://schemas.openxmlformats.org/officeDocument/2006/relationships" xmlns:w="http://schemas.openxmlformats.org/wordprocessingml/2006/main" xmlns:w14="http://schemas.microsoft.com/office/word/2010/wordml" mc:Ignorable="w14">
+<w:styles xmlns:mc="http://schemas.openxmlformats.org/markup-compatibility/2006" xmlns:r="http://schemas.openxmlformats.org/officeDocument/2006/relationships" xmlns:w="http://schemas.openxmlformats.org/wordprocessingml/2006/main" xmlns:w14="http://schemas.microsoft.com/office/word/2010/wordml" xmlns:w15="http://schemas.microsoft.com/office/word/2012/wordml" mc:Ignorable="w14 w15">
   <w:docDefaults>
     <w:rPrDefault>
       <w:rPr>
@@ -1085,147 +1081,378 @@
       </w:pPr>
     </w:pPrDefault>
   </w:docDefaults>
-  <w:latentStyles w:defLockedState="0" w:defUIPriority="99" w:defSemiHidden="1" w:defUnhideWhenUsed="1" w:defQFormat="0" w:count="267">
-    <w:lsdException w:name="Normal" w:semiHidden="0" w:uiPriority="0" w:unhideWhenUsed="0" w:qFormat="1"/>
-    <w:lsdException w:name="heading 1" w:semiHidden="0" w:uiPriority="9" w:unhideWhenUsed="0" w:qFormat="1"/>
-    <w:lsdException w:name="heading 2" w:uiPriority="9" w:qFormat="1"/>
-    <w:lsdException w:name="heading 3" w:uiPriority="9" w:qFormat="1"/>
-    <w:lsdException w:name="heading 4" w:qFormat="1"/>
-    <w:lsdException w:name="heading 5" w:qFormat="1"/>
-    <w:lsdException w:name="heading 6" w:qFormat="1"/>
-    <w:lsdException w:name="heading 7" w:qFormat="1"/>
-    <w:lsdException w:name="heading 8" w:qFormat="1"/>
-    <w:lsdException w:name="heading 9" w:qFormat="1"/>
-    <w:lsdException w:name="toc 1" w:uiPriority="39"/>
-    <w:lsdException w:name="toc 2" w:uiPriority="39"/>
-    <w:lsdException w:name="toc 3" w:uiPriority="39"/>
-    <w:lsdException w:name="toc 4" w:uiPriority="39"/>
-    <w:lsdException w:name="toc 5" w:uiPriority="39"/>
-    <w:lsdException w:name="toc 6" w:uiPriority="39"/>
-    <w:lsdException w:name="toc 7" w:uiPriority="39"/>
-    <w:lsdException w:name="toc 8" w:uiPriority="39"/>
-    <w:lsdException w:name="toc 9" w:uiPriority="39"/>
-    <w:lsdException w:name="caption" w:uiPriority="35" w:qFormat="1"/>
-    <w:lsdException w:name="Title" w:semiHidden="0" w:uiPriority="10" w:unhideWhenUsed="0" w:qFormat="1"/>
-    <w:lsdException w:name="Default Paragraph Font" w:uiPriority="1"/>
-    <w:lsdException w:name="Body Text" w:qFormat="1"/>
-    <w:lsdException w:name="Subtitle" w:semiHidden="0" w:uiPriority="11" w:unhideWhenUsed="0" w:qFormat="1"/>
-    <w:lsdException w:name="Date" w:qFormat="1"/>
-    <w:lsdException w:name="Block Text" w:qFormat="1"/>
+  <w:latentStyles w:defLockedState="0" w:defUIPriority="99" w:defSemiHidden="0" w:defUnhideWhenUsed="0" w:defQFormat="0" w:count="371">
+    <w:lsdException w:name="Normal" w:uiPriority="0" w:qFormat="1"/>
+    <w:lsdException w:name="heading 1" w:uiPriority="9" w:qFormat="1"/>
+    <w:lsdException w:name="heading 2" w:semiHidden="1" w:uiPriority="9" w:unhideWhenUsed="1" w:qFormat="1"/>
+    <w:lsdException w:name="heading 3" w:semiHidden="1" w:uiPriority="9" w:unhideWhenUsed="1" w:qFormat="1"/>
+    <w:lsdException w:name="heading 4" w:semiHidden="1" w:unhideWhenUsed="1" w:qFormat="1"/>
+    <w:lsdException w:name="heading 5" w:semiHidden="1" w:unhideWhenUsed="1" w:qFormat="1"/>
+    <w:lsdException w:name="heading 6" w:semiHidden="1" w:unhideWhenUsed="1" w:qFormat="1"/>
+    <w:lsdException w:name="heading 7" w:semiHidden="1" w:unhideWhenUsed="1" w:qFormat="1"/>
+    <w:lsdException w:name="heading 8" w:semiHidden="1" w:unhideWhenUsed="1" w:qFormat="1"/>
+    <w:lsdException w:name="heading 9" w:semiHidden="1" w:unhideWhenUsed="1" w:qFormat="1"/>
+    <w:lsdException w:name="index 1" w:semiHidden="1" w:unhideWhenUsed="1"/>
+    <w:lsdException w:name="index 2" w:semiHidden="1" w:unhideWhenUsed="1"/>
+    <w:lsdException w:name="index 3" w:semiHidden="1" w:unhideWhenUsed="1"/>
+    <w:lsdException w:name="index 4" w:semiHidden="1" w:unhideWhenUsed="1"/>
+    <w:lsdException w:name="index 5" w:semiHidden="1" w:unhideWhenUsed="1"/>
+    <w:lsdException w:name="index 6" w:semiHidden="1" w:unhideWhenUsed="1"/>
+    <w:lsdException w:name="index 7" w:semiHidden="1" w:unhideWhenUsed="1"/>
+    <w:lsdException w:name="index 8" w:semiHidden="1" w:unhideWhenUsed="1"/>
+    <w:lsdException w:name="index 9" w:semiHidden="1" w:unhideWhenUsed="1"/>
+    <w:lsdException w:name="toc 1" w:semiHidden="1" w:uiPriority="39" w:unhideWhenUsed="1"/>
+    <w:lsdException w:name="toc 2" w:semiHidden="1" w:uiPriority="39" w:unhideWhenUsed="1"/>
+    <w:lsdException w:name="toc 3" w:semiHidden="1" w:uiPriority="39" w:unhideWhenUsed="1"/>
+    <w:lsdException w:name="toc 4" w:semiHidden="1" w:uiPriority="39" w:unhideWhenUsed="1"/>
+    <w:lsdException w:name="toc 5" w:semiHidden="1" w:uiPriority="39" w:unhideWhenUsed="1"/>
+    <w:lsdException w:name="toc 6" w:semiHidden="1" w:uiPriority="39" w:unhideWhenUsed="1"/>
+    <w:lsdException w:name="toc 7" w:semiHidden="1" w:uiPriority="39" w:unhideWhenUsed="1"/>
+    <w:lsdException w:name="toc 8" w:semiHidden="1" w:uiPriority="39" w:unhideWhenUsed="1"/>
+    <w:lsdException w:name="toc 9" w:semiHidden="1" w:uiPriority="39" w:unhideWhenUsed="1"/>
+    <w:lsdException w:name="Normal Indent" w:semiHidden="1" w:unhideWhenUsed="1"/>
+    <w:lsdException w:name="footnote text" w:semiHidden="1" w:unhideWhenUsed="1"/>
+    <w:lsdException w:name="annotation text" w:semiHidden="1" w:unhideWhenUsed="1"/>
+    <w:lsdException w:name="header" w:semiHidden="1" w:unhideWhenUsed="1"/>
+    <w:lsdException w:name="footer" w:semiHidden="1" w:unhideWhenUsed="1"/>
+    <w:lsdException w:name="index heading" w:semiHidden="1" w:unhideWhenUsed="1"/>
+    <w:lsdException w:name="caption" w:semiHidden="1" w:uiPriority="35" w:unhideWhenUsed="1" w:qFormat="1"/>
+    <w:lsdException w:name="table of figures" w:semiHidden="1" w:unhideWhenUsed="1"/>
+    <w:lsdException w:name="envelope address" w:semiHidden="1" w:unhideWhenUsed="1"/>
+    <w:lsdException w:name="envelope return" w:semiHidden="1" w:unhideWhenUsed="1"/>
+    <w:lsdException w:name="footnote reference" w:semiHidden="1" w:unhideWhenUsed="1"/>
+    <w:lsdException w:name="annotation reference" w:semiHidden="1" w:unhideWhenUsed="1"/>
+    <w:lsdException w:name="line number" w:semiHidden="1" w:unhideWhenUsed="1"/>
+    <w:lsdException w:name="page number" w:semiHidden="1" w:unhideWhenUsed="1"/>
+    <w:lsdException w:name="endnote reference" w:semiHidden="1" w:unhideWhenUsed="1"/>
+    <w:lsdException w:name="endnote text" w:semiHidden="1" w:unhideWhenUsed="1"/>
+    <w:lsdException w:name="table of authorities" w:semiHidden="1" w:unhideWhenUsed="1"/>
+    <w:lsdException w:name="macro" w:semiHidden="1" w:unhideWhenUsed="1"/>
+    <w:lsdException w:name="toa heading" w:semiHidden="1" w:unhideWhenUsed="1"/>
+    <w:lsdException w:name="List" w:semiHidden="1" w:unhideWhenUsed="1"/>
+    <w:lsdException w:name="List Bullet" w:semiHidden="1" w:unhideWhenUsed="1"/>
+    <w:lsdException w:name="List Number" w:semiHidden="1" w:unhideWhenUsed="1"/>
+    <w:lsdException w:name="List 2" w:semiHidden="1" w:unhideWhenUsed="1"/>
+    <w:lsdException w:name="List 3" w:semiHidden="1" w:unhideWhenUsed="1"/>
+    <w:lsdException w:name="List 4" w:semiHidden="1" w:unhideWhenUsed="1"/>
+    <w:lsdException w:name="List 5" w:semiHidden="1" w:unhideWhenUsed="1"/>
+    <w:lsdException w:name="List Bullet 2" w:semiHidden="1" w:unhideWhenUsed="1"/>
+    <w:lsdException w:name="List Bullet 3" w:semiHidden="1" w:unhideWhenUsed="1"/>
+    <w:lsdException w:name="List Bullet 4" w:semiHidden="1" w:unhideWhenUsed="1"/>
+    <w:lsdException w:name="List Bullet 5" w:semiHidden="1" w:unhideWhenUsed="1"/>
+    <w:lsdException w:name="List Number 2" w:semiHidden="1" w:unhideWhenUsed="1"/>
+    <w:lsdException w:name="List Number 3" w:semiHidden="1" w:unhideWhenUsed="1"/>
+    <w:lsdException w:name="List Number 4" w:semiHidden="1" w:unhideWhenUsed="1"/>
+    <w:lsdException w:name="List Number 5" w:semiHidden="1" w:unhideWhenUsed="1"/>
+    <w:lsdException w:name="Title" w:uiPriority="10" w:qFormat="1"/>
+    <w:lsdException w:name="Closing" w:semiHidden="1" w:unhideWhenUsed="1"/>
+    <w:lsdException w:name="Signature" w:semiHidden="1" w:unhideWhenUsed="1"/>
+    <w:lsdException w:name="Default Paragraph Font" w:semiHidden="1" w:uiPriority="1" w:unhideWhenUsed="1"/>
+    <w:lsdException w:name="Body Text" w:semiHidden="1" w:unhideWhenUsed="1" w:qFormat="1"/>
+    <w:lsdException w:name="Body Text Indent" w:semiHidden="1" w:unhideWhenUsed="1"/>
+    <w:lsdException w:name="List Continue" w:semiHidden="1" w:unhideWhenUsed="1"/>
+    <w:lsdException w:name="List Continue 2" w:semiHidden="1" w:unhideWhenUsed="1"/>
+    <w:lsdException w:name="List Continue 3" w:semiHidden="1" w:unhideWhenUsed="1"/>
+    <w:lsdException w:name="List Continue 4" w:semiHidden="1" w:unhideWhenUsed="1"/>
+    <w:lsdException w:name="List Continue 5" w:semiHidden="1" w:unhideWhenUsed="1"/>
+    <w:lsdException w:name="Message Header" w:semiHidden="1" w:unhideWhenUsed="1"/>
+    <w:lsdException w:name="Subtitle" w:uiPriority="11" w:qFormat="1"/>
+    <w:lsdException w:name="Salutation" w:semiHidden="1" w:unhideWhenUsed="1"/>
+    <w:lsdException w:name="Date" w:semiHidden="1" w:unhideWhenUsed="1" w:qFormat="1"/>
+    <w:lsdException w:name="Body Text First Indent" w:semiHidden="1" w:unhideWhenUsed="1"/>
+    <w:lsdException w:name="Body Text First Indent 2" w:semiHidden="1" w:unhideWhenUsed="1"/>
+    <w:lsdException w:name="Note Heading" w:semiHidden="1" w:unhideWhenUsed="1"/>
+    <w:lsdException w:name="Body Text 2" w:semiHidden="1" w:unhideWhenUsed="1"/>
+    <w:lsdException w:name="Body Text 3" w:semiHidden="1" w:unhideWhenUsed="1"/>
+    <w:lsdException w:name="Body Text Indent 2" w:semiHidden="1" w:unhideWhenUsed="1"/>
+    <w:lsdException w:name="Body Text Indent 3" w:semiHidden="1" w:unhideWhenUsed="1"/>
+    <w:lsdException w:name="Block Text" w:semiHidden="1" w:unhideWhenUsed="1" w:qFormat="1"/>
+    <w:lsdException w:name="Hyperlink" w:semiHidden="1" w:unhideWhenUsed="1"/>
+    <w:lsdException w:name="FollowedHyperlink" w:semiHidden="1" w:unhideWhenUsed="1"/>
     <w:lsdException w:name="Strong" w:uiPriority="22" w:qFormat="1"/>
     <w:lsdException w:name="Emphasis" w:uiPriority="20" w:qFormat="1"/>
-    <w:lsdException w:name="Table Grid" w:semiHidden="0" w:uiPriority="39" w:unhideWhenUsed="0"/>
-    <w:lsdException w:name="Placeholder Text" w:unhideWhenUsed="0"/>
-    <w:lsdException w:name="No Spacing" w:semiHidden="0" w:uiPriority="1" w:unhideWhenUsed="0" w:qFormat="1"/>
-    <w:lsdException w:name="Light Shading" w:semiHidden="0" w:uiPriority="60" w:unhideWhenUsed="0"/>
-    <w:lsdException w:name="Light List" w:semiHidden="0" w:uiPriority="61" w:unhideWhenUsed="0"/>
-    <w:lsdException w:name="Light Grid" w:semiHidden="0" w:uiPriority="62" w:unhideWhenUsed="0"/>
-    <w:lsdException w:name="Medium Shading 1" w:semiHidden="0" w:uiPriority="63" w:unhideWhenUsed="0"/>
-    <w:lsdException w:name="Medium Shading 2" w:semiHidden="0" w:uiPriority="64" w:unhideWhenUsed="0"/>
-    <w:lsdException w:name="Medium List 1" w:semiHidden="0" w:uiPriority="65" w:unhideWhenUsed="0"/>
-    <w:lsdException w:name="Medium List 2" w:semiHidden="0" w:uiPriority="66" w:unhideWhenUsed="0"/>
-    <w:lsdException w:name="Medium Grid 1" w:semiHidden="0" w:uiPriority="67" w:unhideWhenUsed="0"/>
-    <w:lsdException w:name="Medium Grid 2" w:semiHidden="0" w:uiPriority="68" w:unhideWhenUsed="0"/>
-    <w:lsdException w:name="Medium Grid 3" w:semiHidden="0" w:uiPriority="69" w:unhideWhenUsed="0"/>
-    <w:lsdException w:name="Dark List" w:semiHidden="0" w:uiPriority="70" w:unhideWhenUsed="0"/>
-    <w:lsdException w:name="Colorful Shading" w:semiHidden="0" w:uiPriority="71" w:unhideWhenUsed="0"/>
-    <w:lsdException w:name="Colorful List" w:semiHidden="0" w:uiPriority="72" w:unhideWhenUsed="0"/>
-    <w:lsdException w:name="Colorful Grid" w:semiHidden="0" w:uiPriority="73" w:unhideWhenUsed="0"/>
-    <w:lsdException w:name="Light Shading Accent 1" w:semiHidden="0" w:uiPriority="60" w:unhideWhenUsed="0"/>
-    <w:lsdException w:name="Light List Accent 1" w:semiHidden="0" w:uiPriority="61" w:unhideWhenUsed="0"/>
-    <w:lsdException w:name="Light Grid Accent 1" w:semiHidden="0" w:uiPriority="62" w:unhideWhenUsed="0"/>
-    <w:lsdException w:name="Medium Shading 1 Accent 1" w:semiHidden="0" w:uiPriority="63" w:unhideWhenUsed="0"/>
-    <w:lsdException w:name="Medium Shading 2 Accent 1" w:semiHidden="0" w:uiPriority="64" w:unhideWhenUsed="0"/>
-    <w:lsdException w:name="Medium List 1 Accent 1" w:semiHidden="0" w:uiPriority="65" w:unhideWhenUsed="0"/>
-    <w:lsdException w:name="Revision" w:unhideWhenUsed="0"/>
+    <w:lsdException w:name="Document Map" w:semiHidden="1" w:unhideWhenUsed="1"/>
+    <w:lsdException w:name="Plain Text" w:semiHidden="1" w:unhideWhenUsed="1"/>
+    <w:lsdException w:name="E-mail Signature" w:semiHidden="1" w:unhideWhenUsed="1"/>
+    <w:lsdException w:name="HTML Top of Form" w:semiHidden="1" w:unhideWhenUsed="1"/>
+    <w:lsdException w:name="HTML Bottom of Form" w:semiHidden="1" w:unhideWhenUsed="1"/>
+    <w:lsdException w:name="Normal (Web)" w:semiHidden="1" w:unhideWhenUsed="1"/>
+    <w:lsdException w:name="HTML Acronym" w:semiHidden="1" w:unhideWhenUsed="1"/>
+    <w:lsdException w:name="HTML Address" w:semiHidden="1" w:unhideWhenUsed="1"/>
+    <w:lsdException w:name="HTML Cite" w:semiHidden="1" w:unhideWhenUsed="1"/>
+    <w:lsdException w:name="HTML Code" w:semiHidden="1" w:unhideWhenUsed="1"/>
+    <w:lsdException w:name="HTML Definition" w:semiHidden="1" w:unhideWhenUsed="1"/>
+    <w:lsdException w:name="HTML Keyboard" w:semiHidden="1" w:unhideWhenUsed="1"/>
+    <w:lsdException w:name="HTML Preformatted" w:semiHidden="1" w:unhideWhenUsed="1"/>
+    <w:lsdException w:name="HTML Sample" w:semiHidden="1" w:unhideWhenUsed="1"/>
+    <w:lsdException w:name="HTML Typewriter" w:semiHidden="1" w:unhideWhenUsed="1"/>
+    <w:lsdException w:name="HTML Variable" w:semiHidden="1" w:unhideWhenUsed="1"/>
+    <w:lsdException w:name="Normal Table" w:semiHidden="1" w:unhideWhenUsed="1"/>
+    <w:lsdException w:name="annotation subject" w:semiHidden="1" w:unhideWhenUsed="1"/>
+    <w:lsdException w:name="No List" w:semiHidden="1" w:unhideWhenUsed="1"/>
+    <w:lsdException w:name="Outline List 1" w:semiHidden="1" w:unhideWhenUsed="1"/>
+    <w:lsdException w:name="Outline List 2" w:semiHidden="1" w:unhideWhenUsed="1"/>
+    <w:lsdException w:name="Outline List 3" w:semiHidden="1" w:unhideWhenUsed="1"/>
+    <w:lsdException w:name="Table Simple 1" w:semiHidden="1" w:unhideWhenUsed="1"/>
+    <w:lsdException w:name="Table Simple 2" w:semiHidden="1" w:unhideWhenUsed="1"/>
+    <w:lsdException w:name="Table Simple 3" w:semiHidden="1" w:unhideWhenUsed="1"/>
+    <w:lsdException w:name="Table Classic 1" w:semiHidden="1" w:unhideWhenUsed="1"/>
+    <w:lsdException w:name="Table Classic 2" w:semiHidden="1" w:unhideWhenUsed="1"/>
+    <w:lsdException w:name="Table Classic 3" w:semiHidden="1" w:unhideWhenUsed="1"/>
+    <w:lsdException w:name="Table Classic 4" w:semiHidden="1" w:unhideWhenUsed="1"/>
+    <w:lsdException w:name="Table Colorful 1" w:semiHidden="1" w:unhideWhenUsed="1"/>
+    <w:lsdException w:name="Table Colorful 2" w:semiHidden="1" w:unhideWhenUsed="1"/>
+    <w:lsdException w:name="Table Colorful 3" w:semiHidden="1" w:unhideWhenUsed="1"/>
+    <w:lsdException w:name="Table Columns 1" w:semiHidden="1" w:unhideWhenUsed="1"/>
+    <w:lsdException w:name="Table Columns 2" w:semiHidden="1" w:unhideWhenUsed="1"/>
+    <w:lsdException w:name="Table Columns 3" w:semiHidden="1" w:unhideWhenUsed="1"/>
+    <w:lsdException w:name="Table Columns 4" w:semiHidden="1" w:unhideWhenUsed="1"/>
+    <w:lsdException w:name="Table Columns 5" w:semiHidden="1" w:unhideWhenUsed="1"/>
+    <w:lsdException w:name="Table Grid 1" w:semiHidden="1" w:unhideWhenUsed="1"/>
+    <w:lsdException w:name="Table Grid 2" w:semiHidden="1" w:unhideWhenUsed="1"/>
+    <w:lsdException w:name="Table Grid 3" w:semiHidden="1" w:unhideWhenUsed="1"/>
+    <w:lsdException w:name="Table Grid 4" w:semiHidden="1" w:unhideWhenUsed="1"/>
+    <w:lsdException w:name="Table Grid 5" w:semiHidden="1" w:unhideWhenUsed="1"/>
+    <w:lsdException w:name="Table Grid 6" w:semiHidden="1" w:unhideWhenUsed="1"/>
+    <w:lsdException w:name="Table Grid 7" w:semiHidden="1" w:unhideWhenUsed="1"/>
+    <w:lsdException w:name="Table Grid 8" w:semiHidden="1" w:unhideWhenUsed="1"/>
+    <w:lsdException w:name="Table List 1" w:semiHidden="1" w:unhideWhenUsed="1"/>
+    <w:lsdException w:name="Table List 2" w:semiHidden="1" w:unhideWhenUsed="1"/>
+    <w:lsdException w:name="Table List 3" w:semiHidden="1" w:unhideWhenUsed="1"/>
+    <w:lsdException w:name="Table List 4" w:semiHidden="1" w:unhideWhenUsed="1"/>
+    <w:lsdException w:name="Table List 5" w:semiHidden="1" w:unhideWhenUsed="1"/>
+    <w:lsdException w:name="Table List 6" w:semiHidden="1" w:unhideWhenUsed="1"/>
+    <w:lsdException w:name="Table List 7" w:semiHidden="1" w:unhideWhenUsed="1"/>
+    <w:lsdException w:name="Table List 8" w:semiHidden="1" w:unhideWhenUsed="1"/>
+    <w:lsdException w:name="Table 3D effects 1" w:semiHidden="1" w:unhideWhenUsed="1"/>
+    <w:lsdException w:name="Table 3D effects 2" w:semiHidden="1" w:unhideWhenUsed="1"/>
+    <w:lsdException w:name="Table 3D effects 3" w:semiHidden="1" w:unhideWhenUsed="1"/>
+    <w:lsdException w:name="Table Contemporary" w:semiHidden="1" w:unhideWhenUsed="1"/>
+    <w:lsdException w:name="Table Elegant" w:semiHidden="1" w:unhideWhenUsed="1"/>
+    <w:lsdException w:name="Table Professional" w:semiHidden="1" w:unhideWhenUsed="1"/>
+    <w:lsdException w:name="Table Subtle 1" w:semiHidden="1" w:unhideWhenUsed="1"/>
+    <w:lsdException w:name="Table Subtle 2" w:semiHidden="1" w:unhideWhenUsed="1"/>
+    <w:lsdException w:name="Table Web 1" w:semiHidden="1" w:unhideWhenUsed="1"/>
+    <w:lsdException w:name="Table Web 2" w:semiHidden="1" w:unhideWhenUsed="1"/>
+    <w:lsdException w:name="Table Web 3" w:semiHidden="1" w:unhideWhenUsed="1"/>
+    <w:lsdException w:name="Balloon Text" w:semiHidden="1" w:unhideWhenUsed="1"/>
+    <w:lsdException w:name="Table Grid" w:uiPriority="39"/>
+    <w:lsdException w:name="Table Theme" w:semiHidden="1" w:unhideWhenUsed="1"/>
+    <w:lsdException w:name="Placeholder Text" w:semiHidden="1"/>
+    <w:lsdException w:name="No Spacing" w:uiPriority="1" w:qFormat="1"/>
+    <w:lsdException w:name="Light Shading" w:uiPriority="60"/>
+    <w:lsdException w:name="Light List" w:uiPriority="61"/>
+    <w:lsdException w:name="Light Grid" w:uiPriority="62"/>
+    <w:lsdException w:name="Medium Shading 1" w:uiPriority="63"/>
+    <w:lsdException w:name="Medium Shading 2" w:uiPriority="64"/>
+    <w:lsdException w:name="Medium List 1" w:uiPriority="65"/>
+    <w:lsdException w:name="Medium List 2" w:uiPriority="66"/>
+    <w:lsdException w:name="Medium Grid 1" w:uiPriority="67"/>
+    <w:lsdException w:name="Medium Grid 2" w:uiPriority="68"/>
+    <w:lsdException w:name="Medium Grid 3" w:uiPriority="69"/>
+    <w:lsdException w:name="Dark List" w:uiPriority="70"/>
+    <w:lsdException w:name="Colorful Shading" w:uiPriority="71"/>
+    <w:lsdException w:name="Colorful List" w:uiPriority="72"/>
+    <w:lsdException w:name="Colorful Grid" w:uiPriority="73"/>
+    <w:lsdException w:name="Light Shading Accent 1" w:uiPriority="60"/>
+    <w:lsdException w:name="Light List Accent 1" w:uiPriority="61"/>
+    <w:lsdException w:name="Light Grid Accent 1" w:uiPriority="62"/>
+    <w:lsdException w:name="Medium Shading 1 Accent 1" w:uiPriority="63"/>
+    <w:lsdException w:name="Medium Shading 2 Accent 1" w:uiPriority="64"/>
+    <w:lsdException w:name="Medium List 1 Accent 1" w:uiPriority="65"/>
+    <w:lsdException w:name="Revision" w:semiHidden="1"/>
     <w:lsdException w:name="List Paragraph" w:uiPriority="34" w:qFormat="1"/>
     <w:lsdException w:name="Quote" w:uiPriority="29" w:qFormat="1"/>
     <w:lsdException w:name="Intense Quote" w:uiPriority="30" w:qFormat="1"/>
-    <w:lsdException w:name="Medium List 2 Accent 1" w:semiHidden="0" w:uiPriority="66" w:unhideWhenUsed="0"/>
-    <w:lsdException w:name="Medium Grid 1 Accent 1" w:semiHidden="0" w:uiPriority="67" w:unhideWhenUsed="0"/>
-    <w:lsdException w:name="Medium Grid 2 Accent 1" w:semiHidden="0" w:uiPriority="68" w:unhideWhenUsed="0"/>
-    <w:lsdException w:name="Medium Grid 3 Accent 1" w:semiHidden="0" w:uiPriority="69" w:unhideWhenUsed="0"/>
-    <w:lsdException w:name="Dark List Accent 1" w:semiHidden="0" w:uiPriority="70" w:unhideWhenUsed="0"/>
-    <w:lsdException w:name="Colorful Shading Accent 1" w:semiHidden="0" w:uiPriority="71" w:unhideWhenUsed="0"/>
-    <w:lsdException w:name="Colorful List Accent 1" w:semiHidden="0" w:uiPriority="72" w:unhideWhenUsed="0"/>
-    <w:lsdException w:name="Colorful Grid Accent 1" w:semiHidden="0" w:uiPriority="73" w:unhideWhenUsed="0"/>
-    <w:lsdException w:name="Light Shading Accent 2" w:semiHidden="0" w:uiPriority="60" w:unhideWhenUsed="0"/>
-    <w:lsdException w:name="Light List Accent 2" w:semiHidden="0" w:uiPriority="61" w:unhideWhenUsed="0"/>
-    <w:lsdException w:name="Light Grid Accent 2" w:semiHidden="0" w:uiPriority="62" w:unhideWhenUsed="0"/>
-    <w:lsdException w:name="Medium Shading 1 Accent 2" w:semiHidden="0" w:uiPriority="63" w:unhideWhenUsed="0"/>
-    <w:lsdException w:name="Medium Shading 2 Accent 2" w:semiHidden="0" w:uiPriority="64" w:unhideWhenUsed="0"/>
-    <w:lsdException w:name="Medium List 1 Accent 2" w:semiHidden="0" w:uiPriority="65" w:unhideWhenUsed="0"/>
-    <w:lsdException w:name="Medium List 2 Accent 2" w:semiHidden="0" w:uiPriority="66" w:unhideWhenUsed="0"/>
-    <w:lsdException w:name="Medium Grid 1 Accent 2" w:semiHidden="0" w:uiPriority="67" w:unhideWhenUsed="0"/>
-    <w:lsdException w:name="Medium Grid 2 Accent 2" w:semiHidden="0" w:uiPriority="68" w:unhideWhenUsed="0"/>
-    <w:lsdException w:name="Medium Grid 3 Accent 2" w:semiHidden="0" w:uiPriority="69" w:unhideWhenUsed="0"/>
-    <w:lsdException w:name="Dark List Accent 2" w:semiHidden="0" w:uiPriority="70" w:unhideWhenUsed="0"/>
-    <w:lsdException w:name="Colorful Shading Accent 2" w:semiHidden="0" w:uiPriority="71" w:unhideWhenUsed="0"/>
-    <w:lsdException w:name="Colorful List Accent 2" w:semiHidden="0" w:uiPriority="72" w:unhideWhenUsed="0"/>
-    <w:lsdException w:name="Colorful Grid Accent 2" w:semiHidden="0" w:uiPriority="73" w:unhideWhenUsed="0"/>
-    <w:lsdException w:name="Light Shading Accent 3" w:semiHidden="0" w:uiPriority="60" w:unhideWhenUsed="0"/>
-    <w:lsdException w:name="Light List Accent 3" w:semiHidden="0" w:uiPriority="61" w:unhideWhenUsed="0"/>
-    <w:lsdException w:name="Light Grid Accent 3" w:semiHidden="0" w:uiPriority="62" w:unhideWhenUsed="0"/>
-    <w:lsdException w:name="Medium Shading 1 Accent 3" w:semiHidden="0" w:uiPriority="63" w:unhideWhenUsed="0"/>
-    <w:lsdException w:name="Medium Shading 2 Accent 3" w:semiHidden="0" w:uiPriority="64" w:unhideWhenUsed="0"/>
-    <w:lsdException w:name="Medium List 1 Accent 3" w:semiHidden="0" w:uiPriority="65" w:unhideWhenUsed="0"/>
-    <w:lsdException w:name="Medium List 2 Accent 3" w:semiHidden="0" w:uiPriority="66" w:unhideWhenUsed="0"/>
-    <w:lsdException w:name="Medium Grid 1 Accent 3" w:semiHidden="0" w:uiPriority="67" w:unhideWhenUsed="0"/>
-    <w:lsdException w:name="Medium Grid 2 Accent 3" w:semiHidden="0" w:uiPriority="68" w:unhideWhenUsed="0"/>
-    <w:lsdException w:name="Medium Grid 3 Accent 3" w:semiHidden="0" w:uiPriority="69" w:unhideWhenUsed="0"/>
-    <w:lsdException w:name="Dark List Accent 3" w:semiHidden="0" w:uiPriority="70" w:unhideWhenUsed="0"/>
-    <w:lsdException w:name="Colorful Shading Accent 3" w:semiHidden="0" w:uiPriority="71" w:unhideWhenUsed="0"/>
-    <w:lsdException w:name="Colorful List Accent 3" w:semiHidden="0" w:uiPriority="72" w:unhideWhenUsed="0"/>
-    <w:lsdException w:name="Colorful Grid Accent 3" w:semiHidden="0" w:uiPriority="73" w:unhideWhenUsed="0"/>
-    <w:lsdException w:name="Light Shading Accent 4" w:semiHidden="0" w:uiPriority="60" w:unhideWhenUsed="0"/>
-    <w:lsdException w:name="Light List Accent 4" w:semiHidden="0" w:uiPriority="61" w:unhideWhenUsed="0"/>
-    <w:lsdException w:name="Light Grid Accent 4" w:semiHidden="0" w:uiPriority="62" w:unhideWhenUsed="0"/>
-    <w:lsdException w:name="Medium Shading 1 Accent 4" w:semiHidden="0" w:uiPriority="63" w:unhideWhenUsed="0"/>
-    <w:lsdException w:name="Medium Shading 2 Accent 4" w:semiHidden="0" w:uiPriority="64" w:unhideWhenUsed="0"/>
-    <w:lsdException w:name="Medium List 1 Accent 4" w:semiHidden="0" w:uiPriority="65" w:unhideWhenUsed="0"/>
-    <w:lsdException w:name="Medium List 2 Accent 4" w:semiHidden="0" w:uiPriority="66" w:unhideWhenUsed="0"/>
-    <w:lsdException w:name="Medium Grid 1 Accent 4" w:semiHidden="0" w:uiPriority="67" w:unhideWhenUsed="0"/>
-    <w:lsdException w:name="Medium Grid 2 Accent 4" w:semiHidden="0" w:uiPriority="68" w:unhideWhenUsed="0"/>
-    <w:lsdException w:name="Medium Grid 3 Accent 4" w:semiHidden="0" w:uiPriority="69" w:unhideWhenUsed="0"/>
-    <w:lsdException w:name="Dark List Accent 4" w:semiHidden="0" w:uiPriority="70" w:unhideWhenUsed="0"/>
-    <w:lsdException w:name="Colorful Shading Accent 4" w:semiHidden="0" w:uiPriority="71" w:unhideWhenUsed="0"/>
-    <w:lsdException w:name="Colorful List Accent 4" w:semiHidden="0" w:uiPriority="72" w:unhideWhenUsed="0"/>
-    <w:lsdException w:name="Colorful Grid Accent 4" w:semiHidden="0" w:uiPriority="73" w:unhideWhenUsed="0"/>
-    <w:lsdException w:name="Light Shading Accent 5" w:semiHidden="0" w:uiPriority="60" w:unhideWhenUsed="0"/>
-    <w:lsdException w:name="Light List Accent 5" w:semiHidden="0" w:uiPriority="61" w:unhideWhenUsed="0"/>
-    <w:lsdException w:name="Light Grid Accent 5" w:semiHidden="0" w:uiPriority="62" w:unhideWhenUsed="0"/>
-    <w:lsdException w:name="Medium Shading 1 Accent 5" w:semiHidden="0" w:uiPriority="63" w:unhideWhenUsed="0"/>
-    <w:lsdException w:name="Medium Shading 2 Accent 5" w:semiHidden="0" w:uiPriority="64" w:unhideWhenUsed="0"/>
-    <w:lsdException w:name="Medium List 1 Accent 5" w:semiHidden="0" w:uiPriority="65" w:unhideWhenUsed="0"/>
-    <w:lsdException w:name="Medium List 2 Accent 5" w:semiHidden="0" w:uiPriority="66" w:unhideWhenUsed="0"/>
-    <w:lsdException w:name="Medium Grid 1 Accent 5" w:semiHidden="0" w:uiPriority="67" w:unhideWhenUsed="0"/>
-    <w:lsdException w:name="Medium Grid 2 Accent 5" w:semiHidden="0" w:uiPriority="68" w:unhideWhenUsed="0"/>
-    <w:lsdException w:name="Medium Grid 3 Accent 5" w:semiHidden="0" w:uiPriority="69" w:unhideWhenUsed="0"/>
-    <w:lsdException w:name="Dark List Accent 5" w:semiHidden="0" w:uiPriority="70" w:unhideWhenUsed="0"/>
-    <w:lsdException w:name="Colorful Shading Accent 5" w:semiHidden="0" w:uiPriority="71" w:unhideWhenUsed="0"/>
-    <w:lsdException w:name="Colorful List Accent 5" w:semiHidden="0" w:uiPriority="72" w:unhideWhenUsed="0"/>
-    <w:lsdException w:name="Colorful Grid Accent 5" w:semiHidden="0" w:uiPriority="73" w:unhideWhenUsed="0"/>
-    <w:lsdException w:name="Light Shading Accent 6" w:semiHidden="0" w:uiPriority="60" w:unhideWhenUsed="0"/>
-    <w:lsdException w:name="Light List Accent 6" w:semiHidden="0" w:uiPriority="61" w:unhideWhenUsed="0"/>
-    <w:lsdException w:name="Light Grid Accent 6" w:semiHidden="0" w:uiPriority="62" w:unhideWhenUsed="0"/>
-    <w:lsdException w:name="Medium Shading 1 Accent 6" w:semiHidden="0" w:uiPriority="63" w:unhideWhenUsed="0"/>
-    <w:lsdException w:name="Medium Shading 2 Accent 6" w:semiHidden="0" w:uiPriority="64" w:unhideWhenUsed="0"/>
-    <w:lsdException w:name="Medium List 1 Accent 6" w:semiHidden="0" w:uiPriority="65" w:unhideWhenUsed="0"/>
-    <w:lsdException w:name="Medium List 2 Accent 6" w:semiHidden="0" w:uiPriority="66" w:unhideWhenUsed="0"/>
-    <w:lsdException w:name="Medium Grid 1 Accent 6" w:semiHidden="0" w:uiPriority="67" w:unhideWhenUsed="0"/>
-    <w:lsdException w:name="Medium Grid 2 Accent 6" w:semiHidden="0" w:uiPriority="68" w:unhideWhenUsed="0"/>
-    <w:lsdException w:name="Medium Grid 3 Accent 6" w:semiHidden="0" w:uiPriority="69" w:unhideWhenUsed="0"/>
-    <w:lsdException w:name="Dark List Accent 6" w:semiHidden="0" w:uiPriority="70" w:unhideWhenUsed="0"/>
-    <w:lsdException w:name="Colorful Shading Accent 6" w:semiHidden="0" w:uiPriority="71" w:unhideWhenUsed="0"/>
-    <w:lsdException w:name="Colorful List Accent 6" w:semiHidden="0" w:uiPriority="72" w:unhideWhenUsed="0"/>
-    <w:lsdException w:name="Colorful Grid Accent 6" w:semiHidden="0" w:uiPriority="73" w:unhideWhenUsed="0"/>
+    <w:lsdException w:name="Medium List 2 Accent 1" w:uiPriority="66"/>
+    <w:lsdException w:name="Medium Grid 1 Accent 1" w:uiPriority="67"/>
+    <w:lsdException w:name="Medium Grid 2 Accent 1" w:uiPriority="68"/>
+    <w:lsdException w:name="Medium Grid 3 Accent 1" w:uiPriority="69"/>
+    <w:lsdException w:name="Dark List Accent 1" w:uiPriority="70"/>
+    <w:lsdException w:name="Colorful Shading Accent 1" w:uiPriority="71"/>
+    <w:lsdException w:name="Colorful List Accent 1" w:uiPriority="72"/>
+    <w:lsdException w:name="Colorful Grid Accent 1" w:uiPriority="73"/>
+    <w:lsdException w:name="Light Shading Accent 2" w:uiPriority="60"/>
+    <w:lsdException w:name="Light List Accent 2" w:uiPriority="61"/>
+    <w:lsdException w:name="Light Grid Accent 2" w:uiPriority="62"/>
+    <w:lsdException w:name="Medium Shading 1 Accent 2" w:uiPriority="63"/>
+    <w:lsdException w:name="Medium Shading 2 Accent 2" w:uiPriority="64"/>
+    <w:lsdException w:name="Medium List 1 Accent 2" w:uiPriority="65"/>
+    <w:lsdException w:name="Medium List 2 Accent 2" w:uiPriority="66"/>
+    <w:lsdException w:name="Medium Grid 1 Accent 2" w:uiPriority="67"/>
+    <w:lsdException w:name="Medium Grid 2 Accent 2" w:uiPriority="68"/>
+    <w:lsdException w:name="Medium Grid 3 Accent 2" w:uiPriority="69"/>
+    <w:lsdException w:name="Dark List Accent 2" w:uiPriority="70"/>
+    <w:lsdException w:name="Colorful Shading Accent 2" w:uiPriority="71"/>
+    <w:lsdException w:name="Colorful List Accent 2" w:uiPriority="72"/>
+    <w:lsdException w:name="Colorful Grid Accent 2" w:uiPriority="73"/>
+    <w:lsdException w:name="Light Shading Accent 3" w:uiPriority="60"/>
+    <w:lsdException w:name="Light List Accent 3" w:uiPriority="61"/>
+    <w:lsdException w:name="Light Grid Accent 3" w:uiPriority="62"/>
+    <w:lsdException w:name="Medium Shading 1 Accent 3" w:uiPriority="63"/>
+    <w:lsdException w:name="Medium Shading 2 Accent 3" w:uiPriority="64"/>
+    <w:lsdException w:name="Medium List 1 Accent 3" w:uiPriority="65"/>
+    <w:lsdException w:name="Medium List 2 Accent 3" w:uiPriority="66"/>
+    <w:lsdException w:name="Medium Grid 1 Accent 3" w:uiPriority="67"/>
+    <w:lsdException w:name="Medium Grid 2 Accent 3" w:uiPriority="68"/>
+    <w:lsdException w:name="Medium Grid 3 Accent 3" w:uiPriority="69"/>
+    <w:lsdException w:name="Dark List Accent 3" w:uiPriority="70"/>
+    <w:lsdException w:name="Colorful Shading Accent 3" w:uiPriority="71"/>
+    <w:lsdException w:name="Colorful List Accent 3" w:uiPriority="72"/>
+    <w:lsdException w:name="Colorful Grid Accent 3" w:uiPriority="73"/>
+    <w:lsdException w:name="Light Shading Accent 4" w:uiPriority="60"/>
+    <w:lsdException w:name="Light List Accent 4" w:uiPriority="61"/>
+    <w:lsdException w:name="Light Grid Accent 4" w:uiPriority="62"/>
+    <w:lsdException w:name="Medium Shading 1 Accent 4" w:uiPriority="63"/>
+    <w:lsdException w:name="Medium Shading 2 Accent 4" w:uiPriority="64"/>
+    <w:lsdException w:name="Medium List 1 Accent 4" w:uiPriority="65"/>
+    <w:lsdException w:name="Medium List 2 Accent 4" w:uiPriority="66"/>
+    <w:lsdException w:name="Medium Grid 1 Accent 4" w:uiPriority="67"/>
+    <w:lsdException w:name="Medium Grid 2 Accent 4" w:uiPriority="68"/>
+    <w:lsdException w:name="Medium Grid 3 Accent 4" w:uiPriority="69"/>
+    <w:lsdException w:name="Dark List Accent 4" w:uiPriority="70"/>
+    <w:lsdException w:name="Colorful Shading Accent 4" w:uiPriority="71"/>
+    <w:lsdException w:name="Colorful List Accent 4" w:uiPriority="72"/>
+    <w:lsdException w:name="Colorful Grid Accent 4" w:uiPriority="73"/>
+    <w:lsdException w:name="Light Shading Accent 5" w:uiPriority="60"/>
+    <w:lsdException w:name="Light List Accent 5" w:uiPriority="61"/>
+    <w:lsdException w:name="Light Grid Accent 5" w:uiPriority="62"/>
+    <w:lsdException w:name="Medium Shading 1 Accent 5" w:uiPriority="63"/>
+    <w:lsdException w:name="Medium Shading 2 Accent 5" w:uiPriority="64"/>
+    <w:lsdException w:name="Medium List 1 Accent 5" w:uiPriority="65"/>
+    <w:lsdException w:name="Medium List 2 Accent 5" w:uiPriority="66"/>
+    <w:lsdException w:name="Medium Grid 1 Accent 5" w:uiPriority="67"/>
+    <w:lsdException w:name="Medium Grid 2 Accent 5" w:uiPriority="68"/>
+    <w:lsdException w:name="Medium Grid 3 Accent 5" w:uiPriority="69"/>
+    <w:lsdException w:name="Dark List Accent 5" w:uiPriority="70"/>
+    <w:lsdException w:name="Colorful Shading Accent 5" w:uiPriority="71"/>
+    <w:lsdException w:name="Colorful List Accent 5" w:uiPriority="72"/>
+    <w:lsdException w:name="Colorful Grid Accent 5" w:uiPriority="73"/>
+    <w:lsdException w:name="Light Shading Accent 6" w:uiPriority="60"/>
+    <w:lsdException w:name="Light List Accent 6" w:uiPriority="61"/>
+    <w:lsdException w:name="Light Grid Accent 6" w:uiPriority="62"/>
+    <w:lsdException w:name="Medium Shading 1 Accent 6" w:uiPriority="63"/>
+    <w:lsdException w:name="Medium Shading 2 Accent 6" w:uiPriority="64"/>
+    <w:lsdException w:name="Medium List 1 Accent 6" w:uiPriority="65"/>
+    <w:lsdException w:name="Medium List 2 Accent 6" w:uiPriority="66"/>
+    <w:lsdException w:name="Medium Grid 1 Accent 6" w:uiPriority="67"/>
+    <w:lsdException w:name="Medium Grid 2 Accent 6" w:uiPriority="68"/>
+    <w:lsdException w:name="Medium Grid 3 Accent 6" w:uiPriority="69"/>
+    <w:lsdException w:name="Dark List Accent 6" w:uiPriority="70"/>
+    <w:lsdException w:name="Colorful Shading Accent 6" w:uiPriority="71"/>
+    <w:lsdException w:name="Colorful List Accent 6" w:uiPriority="72"/>
+    <w:lsdException w:name="Colorful Grid Accent 6" w:uiPriority="73"/>
     <w:lsdException w:name="Subtle Emphasis" w:uiPriority="19" w:qFormat="1"/>
     <w:lsdException w:name="Intense Emphasis" w:uiPriority="21" w:qFormat="1"/>
     <w:lsdException w:name="Subtle Reference" w:uiPriority="31" w:qFormat="1"/>
     <w:lsdException w:name="Intense Reference" w:uiPriority="32" w:qFormat="1"/>
     <w:lsdException w:name="Book Title" w:uiPriority="33" w:qFormat="1"/>
-    <w:lsdException w:name="Bibliography" w:uiPriority="37"/>
-    <w:lsdException w:name="TOC Heading" w:uiPriority="39" w:qFormat="1"/>
+    <w:lsdException w:name="Bibliography" w:semiHidden="1" w:uiPriority="37" w:unhideWhenUsed="1"/>
+    <w:lsdException w:name="TOC Heading" w:semiHidden="1" w:uiPriority="39" w:unhideWhenUsed="1" w:qFormat="1"/>
+    <w:lsdException w:name="Plain Table 1" w:uiPriority="41"/>
+    <w:lsdException w:name="Plain Table 2" w:uiPriority="42"/>
+    <w:lsdException w:name="Plain Table 3" w:uiPriority="43"/>
+    <w:lsdException w:name="Plain Table 4" w:uiPriority="44"/>
+    <w:lsdException w:name="Plain Table 5" w:uiPriority="45"/>
+    <w:lsdException w:name="Grid Table Light" w:uiPriority="40"/>
+    <w:lsdException w:name="Grid Table 1 Light" w:uiPriority="46"/>
+    <w:lsdException w:name="Grid Table 2" w:uiPriority="47"/>
+    <w:lsdException w:name="Grid Table 3" w:uiPriority="48"/>
+    <w:lsdException w:name="Grid Table 4" w:uiPriority="49"/>
+    <w:lsdException w:name="Grid Table 5 Dark" w:uiPriority="50"/>
+    <w:lsdException w:name="Grid Table 6 Colorful" w:uiPriority="51"/>
+    <w:lsdException w:name="Grid Table 7 Colorful" w:uiPriority="52"/>
+    <w:lsdException w:name="Grid Table 1 Light Accent 1" w:uiPriority="46"/>
+    <w:lsdException w:name="Grid Table 2 Accent 1" w:uiPriority="47"/>
+    <w:lsdException w:name="Grid Table 3 Accent 1" w:uiPriority="48"/>
+    <w:lsdException w:name="Grid Table 4 Accent 1" w:uiPriority="49"/>
+    <w:lsdException w:name="Grid Table 5 Dark Accent 1" w:uiPriority="50"/>
+    <w:lsdException w:name="Grid Table 6 Colorful Accent 1" w:uiPriority="51"/>
+    <w:lsdException w:name="Grid Table 7 Colorful Accent 1" w:uiPriority="52"/>
+    <w:lsdException w:name="Grid Table 1 Light Accent 2" w:uiPriority="46"/>
+    <w:lsdException w:name="Grid Table 2 Accent 2" w:uiPriority="47"/>
+    <w:lsdException w:name="Grid Table 3 Accent 2" w:uiPriority="48"/>
+    <w:lsdException w:name="Grid Table 4 Accent 2" w:uiPriority="49"/>
+    <w:lsdException w:name="Grid Table 5 Dark Accent 2" w:uiPriority="50"/>
+    <w:lsdException w:name="Grid Table 6 Colorful Accent 2" w:uiPriority="51"/>
+    <w:lsdException w:name="Grid Table 7 Colorful Accent 2" w:uiPriority="52"/>
+    <w:lsdException w:name="Grid Table 1 Light Accent 3" w:uiPriority="46"/>
+    <w:lsdException w:name="Grid Table 2 Accent 3" w:uiPriority="47"/>
+    <w:lsdException w:name="Grid Table 3 Accent 3" w:uiPriority="48"/>
+    <w:lsdException w:name="Grid Table 4 Accent 3" w:uiPriority="49"/>
+    <w:lsdException w:name="Grid Table 5 Dark Accent 3" w:uiPriority="50"/>
+    <w:lsdException w:name="Grid Table 6 Colorful Accent 3" w:uiPriority="51"/>
+    <w:lsdException w:name="Grid Table 7 Colorful Accent 3" w:uiPriority="52"/>
+    <w:lsdException w:name="Grid Table 1 Light Accent 4" w:uiPriority="46"/>
+    <w:lsdException w:name="Grid Table 2 Accent 4" w:uiPriority="47"/>
+    <w:lsdException w:name="Grid Table 3 Accent 4" w:uiPriority="48"/>
+    <w:lsdException w:name="Grid Table 4 Accent 4" w:uiPriority="49"/>
+    <w:lsdException w:name="Grid Table 5 Dark Accent 4" w:uiPriority="50"/>
+    <w:lsdException w:name="Grid Table 6 Colorful Accent 4" w:uiPriority="51"/>
+    <w:lsdException w:name="Grid Table 7 Colorful Accent 4" w:uiPriority="52"/>
+    <w:lsdException w:name="Grid Table 1 Light Accent 5" w:uiPriority="46"/>
+    <w:lsdException w:name="Grid Table 2 Accent 5" w:uiPriority="47"/>
+    <w:lsdException w:name="Grid Table 3 Accent 5" w:uiPriority="48"/>
+    <w:lsdException w:name="Grid Table 4 Accent 5" w:uiPriority="49"/>
+    <w:lsdException w:name="Grid Table 5 Dark Accent 5" w:uiPriority="50"/>
+    <w:lsdException w:name="Grid Table 6 Colorful Accent 5" w:uiPriority="51"/>
+    <w:lsdException w:name="Grid Table 7 Colorful Accent 5" w:uiPriority="52"/>
+    <w:lsdException w:name="Grid Table 1 Light Accent 6" w:uiPriority="46"/>
+    <w:lsdException w:name="Grid Table 2 Accent 6" w:uiPriority="47"/>
+    <w:lsdException w:name="Grid Table 3 Accent 6" w:uiPriority="48"/>
+    <w:lsdException w:name="Grid Table 4 Accent 6" w:uiPriority="49"/>
+    <w:lsdException w:name="Grid Table 5 Dark Accent 6" w:uiPriority="50"/>
+    <w:lsdException w:name="Grid Table 6 Colorful Accent 6" w:uiPriority="51"/>
+    <w:lsdException w:name="Grid Table 7 Colorful Accent 6" w:uiPriority="52"/>
+    <w:lsdException w:name="List Table 1 Light" w:uiPriority="46"/>
+    <w:lsdException w:name="List Table 2" w:uiPriority="47"/>
+    <w:lsdException w:name="List Table 3" w:uiPriority="48"/>
+    <w:lsdException w:name="List Table 4" w:uiPriority="49"/>
+    <w:lsdException w:name="List Table 5 Dark" w:uiPriority="50"/>
+    <w:lsdException w:name="List Table 6 Colorful" w:uiPriority="51"/>
+    <w:lsdException w:name="List Table 7 Colorful" w:uiPriority="52"/>
+    <w:lsdException w:name="List Table 1 Light Accent 1" w:uiPriority="46"/>
+    <w:lsdException w:name="List Table 2 Accent 1" w:uiPriority="47"/>
+    <w:lsdException w:name="List Table 3 Accent 1" w:uiPriority="48"/>
+    <w:lsdException w:name="List Table 4 Accent 1" w:uiPriority="49"/>
+    <w:lsdException w:name="List Table 5 Dark Accent 1" w:uiPriority="50"/>
+    <w:lsdException w:name="List Table 6 Colorful Accent 1" w:uiPriority="51"/>
+    <w:lsdException w:name="List Table 7 Colorful Accent 1" w:uiPriority="52"/>
+    <w:lsdException w:name="List Table 1 Light Accent 2" w:uiPriority="46"/>
+    <w:lsdException w:name="List Table 2 Accent 2" w:uiPriority="47"/>
+    <w:lsdException w:name="List Table 3 Accent 2" w:uiPriority="48"/>
+    <w:lsdException w:name="List Table 4 Accent 2" w:uiPriority="49"/>
+    <w:lsdException w:name="List Table 5 Dark Accent 2" w:uiPriority="50"/>
+    <w:lsdException w:name="List Table 6 Colorful Accent 2" w:uiPriority="51"/>
+    <w:lsdException w:name="List Table 7 Colorful Accent 2" w:uiPriority="52"/>
+    <w:lsdException w:name="List Table 1 Light Accent 3" w:uiPriority="46"/>
+    <w:lsdException w:name="List Table 2 Accent 3" w:uiPriority="47"/>
+    <w:lsdException w:name="List Table 3 Accent 3" w:uiPriority="48"/>
+    <w:lsdException w:name="List Table 4 Accent 3" w:uiPriority="49"/>
+    <w:lsdException w:name="List Table 5 Dark Accent 3" w:uiPriority="50"/>
+    <w:lsdException w:name="List Table 6 Colorful Accent 3" w:uiPriority="51"/>
+    <w:lsdException w:name="List Table 7 Colorful Accent 3" w:uiPriority="52"/>
+    <w:lsdException w:name="List Table 1 Light Accent 4" w:uiPriority="46"/>
+    <w:lsdException w:name="List Table 2 Accent 4" w:uiPriority="47"/>
+    <w:lsdException w:name="List Table 3 Accent 4" w:uiPriority="48"/>
+    <w:lsdException w:name="List Table 4 Accent 4" w:uiPriority="49"/>
+    <w:lsdException w:name="List Table 5 Dark Accent 4" w:uiPriority="50"/>
+    <w:lsdException w:name="List Table 6 Colorful Accent 4" w:uiPriority="51"/>
+    <w:lsdException w:name="List Table 7 Colorful Accent 4" w:uiPriority="52"/>
+    <w:lsdException w:name="List Table 1 Light Accent 5" w:uiPriority="46"/>
+    <w:lsdException w:name="List Table 2 Accent 5" w:uiPriority="47"/>
+    <w:lsdException w:name="List Table 3 Accent 5" w:uiPriority="48"/>
+    <w:lsdException w:name="List Table 4 Accent 5" w:uiPriority="49"/>
+    <w:lsdException w:name="List Table 5 Dark Accent 5" w:uiPriority="50"/>
+    <w:lsdException w:name="List Table 6 Colorful Accent 5" w:uiPriority="51"/>
+    <w:lsdException w:name="List Table 7 Colorful Accent 5" w:uiPriority="52"/>
+    <w:lsdException w:name="List Table 1 Light Accent 6" w:uiPriority="46"/>
+    <w:lsdException w:name="List Table 2 Accent 6" w:uiPriority="47"/>
+    <w:lsdException w:name="List Table 3 Accent 6" w:uiPriority="48"/>
+    <w:lsdException w:name="List Table 4 Accent 6" w:uiPriority="49"/>
+    <w:lsdException w:name="List Table 5 Dark Accent 6" w:uiPriority="50"/>
+    <w:lsdException w:name="List Table 6 Colorful Accent 6" w:uiPriority="51"/>
+    <w:lsdException w:name="List Table 7 Colorful Accent 6" w:uiPriority="52"/>
   </w:latentStyles>
   <w:style w:type="paragraph" w:default="1" w:styleId="Normal">
     <w:name w:val="Normal"/>
@@ -1619,560 +1846,8 @@
 </w:styles>
 </file>
 
-<file path=word/stylesWithEffects.xml><?xml version="1.0" encoding="utf-8"?>
-<w:styles xmlns:wpc="http://schemas.microsoft.com/office/word/2010/wordprocessingCanvas" xmlns:mc="http://schemas.openxmlformats.org/markup-compatibility/2006" xmlns:o="urn:schemas-microsoft-com:office:office" xmlns:r="http://schemas.openxmlformats.org/officeDocument/2006/relationships" xmlns:m="http://schemas.openxmlformats.org/officeDocument/2006/math" xmlns:v="urn:schemas-microsoft-com:vml" xmlns:wp14="http://schemas.microsoft.com/office/word/2010/wordprocessingDrawing" xmlns:wp="http://schemas.openxmlformats.org/drawingml/2006/wordprocessingDrawing" xmlns:w10="urn:schemas-microsoft-com:office:word" xmlns:w="http://schemas.openxmlformats.org/wordprocessingml/2006/main" xmlns:w14="http://schemas.microsoft.com/office/word/2010/wordml" xmlns:wpg="http://schemas.microsoft.com/office/word/2010/wordprocessingGroup" xmlns:wpi="http://schemas.microsoft.com/office/word/2010/wordprocessingInk" xmlns:wne="http://schemas.microsoft.com/office/word/2006/wordml" xmlns:wps="http://schemas.microsoft.com/office/word/2010/wordprocessingShape" mc:Ignorable="w14 wp14">
-  <w:docDefaults>
-    <w:rPrDefault>
-      <w:rPr>
-        <w:rFonts w:asciiTheme="minorHAnsi" w:eastAsiaTheme="minorEastAsia" w:hAnsiTheme="minorHAnsi" w:cstheme="minorBidi"/>
-        <w:color w:val="3C2415" w:themeColor="text2"/>
-        <w:sz w:val="26"/>
-        <w:szCs w:val="26"/>
-        <w:lang w:val="en-US" w:eastAsia="ja-JP" w:bidi="ar-SA"/>
-      </w:rPr>
-    </w:rPrDefault>
-    <w:pPrDefault>
-      <w:pPr>
-        <w:spacing w:after="160" w:line="288" w:lineRule="auto"/>
-      </w:pPr>
-    </w:pPrDefault>
-  </w:docDefaults>
-  <w:latentStyles w:defLockedState="0" w:defUIPriority="99" w:defSemiHidden="1" w:defUnhideWhenUsed="1" w:defQFormat="0" w:count="267">
-    <w:lsdException w:name="Normal" w:semiHidden="0" w:uiPriority="0" w:unhideWhenUsed="0" w:qFormat="1"/>
-    <w:lsdException w:name="heading 1" w:semiHidden="0" w:uiPriority="9" w:unhideWhenUsed="0" w:qFormat="1"/>
-    <w:lsdException w:name="heading 2" w:uiPriority="9" w:qFormat="1"/>
-    <w:lsdException w:name="heading 3" w:uiPriority="9" w:qFormat="1"/>
-    <w:lsdException w:name="heading 4" w:qFormat="1"/>
-    <w:lsdException w:name="heading 5" w:qFormat="1"/>
-    <w:lsdException w:name="heading 6" w:qFormat="1"/>
-    <w:lsdException w:name="heading 7" w:qFormat="1"/>
-    <w:lsdException w:name="heading 8" w:qFormat="1"/>
-    <w:lsdException w:name="heading 9" w:qFormat="1"/>
-    <w:lsdException w:name="toc 1" w:uiPriority="39"/>
-    <w:lsdException w:name="toc 2" w:uiPriority="39"/>
-    <w:lsdException w:name="toc 3" w:uiPriority="39"/>
-    <w:lsdException w:name="toc 4" w:uiPriority="39"/>
-    <w:lsdException w:name="toc 5" w:uiPriority="39"/>
-    <w:lsdException w:name="toc 6" w:uiPriority="39"/>
-    <w:lsdException w:name="toc 7" w:uiPriority="39"/>
-    <w:lsdException w:name="toc 8" w:uiPriority="39"/>
-    <w:lsdException w:name="toc 9" w:uiPriority="39"/>
-    <w:lsdException w:name="caption" w:uiPriority="35" w:qFormat="1"/>
-    <w:lsdException w:name="Title" w:semiHidden="0" w:uiPriority="10" w:unhideWhenUsed="0" w:qFormat="1"/>
-    <w:lsdException w:name="Default Paragraph Font" w:uiPriority="1"/>
-    <w:lsdException w:name="Body Text" w:qFormat="1"/>
-    <w:lsdException w:name="Subtitle" w:semiHidden="0" w:uiPriority="11" w:unhideWhenUsed="0" w:qFormat="1"/>
-    <w:lsdException w:name="Date" w:qFormat="1"/>
-    <w:lsdException w:name="Block Text" w:qFormat="1"/>
-    <w:lsdException w:name="Strong" w:uiPriority="22" w:qFormat="1"/>
-    <w:lsdException w:name="Emphasis" w:uiPriority="20" w:qFormat="1"/>
-    <w:lsdException w:name="Table Grid" w:semiHidden="0" w:uiPriority="39" w:unhideWhenUsed="0"/>
-    <w:lsdException w:name="Placeholder Text" w:unhideWhenUsed="0"/>
-    <w:lsdException w:name="No Spacing" w:semiHidden="0" w:uiPriority="1" w:unhideWhenUsed="0" w:qFormat="1"/>
-    <w:lsdException w:name="Light Shading" w:semiHidden="0" w:uiPriority="60" w:unhideWhenUsed="0"/>
-    <w:lsdException w:name="Light List" w:semiHidden="0" w:uiPriority="61" w:unhideWhenUsed="0"/>
-    <w:lsdException w:name="Light Grid" w:semiHidden="0" w:uiPriority="62" w:unhideWhenUsed="0"/>
-    <w:lsdException w:name="Medium Shading 1" w:semiHidden="0" w:uiPriority="63" w:unhideWhenUsed="0"/>
-    <w:lsdException w:name="Medium Shading 2" w:semiHidden="0" w:uiPriority="64" w:unhideWhenUsed="0"/>
-    <w:lsdException w:name="Medium List 1" w:semiHidden="0" w:uiPriority="65" w:unhideWhenUsed="0"/>
-    <w:lsdException w:name="Medium List 2" w:semiHidden="0" w:uiPriority="66" w:unhideWhenUsed="0"/>
-    <w:lsdException w:name="Medium Grid 1" w:semiHidden="0" w:uiPriority="67" w:unhideWhenUsed="0"/>
-    <w:lsdException w:name="Medium Grid 2" w:semiHidden="0" w:uiPriority="68" w:unhideWhenUsed="0"/>
-    <w:lsdException w:name="Medium Grid 3" w:semiHidden="0" w:uiPriority="69" w:unhideWhenUsed="0"/>
-    <w:lsdException w:name="Dark List" w:semiHidden="0" w:uiPriority="70" w:unhideWhenUsed="0"/>
-    <w:lsdException w:name="Colorful Shading" w:semiHidden="0" w:uiPriority="71" w:unhideWhenUsed="0"/>
-    <w:lsdException w:name="Colorful List" w:semiHidden="0" w:uiPriority="72" w:unhideWhenUsed="0"/>
-    <w:lsdException w:name="Colorful Grid" w:semiHidden="0" w:uiPriority="73" w:unhideWhenUsed="0"/>
-    <w:lsdException w:name="Light Shading Accent 1" w:semiHidden="0" w:uiPriority="60" w:unhideWhenUsed="0"/>
-    <w:lsdException w:name="Light List Accent 1" w:semiHidden="0" w:uiPriority="61" w:unhideWhenUsed="0"/>
-    <w:lsdException w:name="Light Grid Accent 1" w:semiHidden="0" w:uiPriority="62" w:unhideWhenUsed="0"/>
-    <w:lsdException w:name="Medium Shading 1 Accent 1" w:semiHidden="0" w:uiPriority="63" w:unhideWhenUsed="0"/>
-    <w:lsdException w:name="Medium Shading 2 Accent 1" w:semiHidden="0" w:uiPriority="64" w:unhideWhenUsed="0"/>
-    <w:lsdException w:name="Medium List 1 Accent 1" w:semiHidden="0" w:uiPriority="65" w:unhideWhenUsed="0"/>
-    <w:lsdException w:name="Revision" w:unhideWhenUsed="0"/>
-    <w:lsdException w:name="List Paragraph" w:uiPriority="34" w:qFormat="1"/>
-    <w:lsdException w:name="Quote" w:uiPriority="29" w:qFormat="1"/>
-    <w:lsdException w:name="Intense Quote" w:uiPriority="30" w:qFormat="1"/>
-    <w:lsdException w:name="Medium List 2 Accent 1" w:semiHidden="0" w:uiPriority="66" w:unhideWhenUsed="0"/>
-    <w:lsdException w:name="Medium Grid 1 Accent 1" w:semiHidden="0" w:uiPriority="67" w:unhideWhenUsed="0"/>
-    <w:lsdException w:name="Medium Grid 2 Accent 1" w:semiHidden="0" w:uiPriority="68" w:unhideWhenUsed="0"/>
-    <w:lsdException w:name="Medium Grid 3 Accent 1" w:semiHidden="0" w:uiPriority="69" w:unhideWhenUsed="0"/>
-    <w:lsdException w:name="Dark List Accent 1" w:semiHidden="0" w:uiPriority="70" w:unhideWhenUsed="0"/>
-    <w:lsdException w:name="Colorful Shading Accent 1" w:semiHidden="0" w:uiPriority="71" w:unhideWhenUsed="0"/>
-    <w:lsdException w:name="Colorful List Accent 1" w:semiHidden="0" w:uiPriority="72" w:unhideWhenUsed="0"/>
-    <w:lsdException w:name="Colorful Grid Accent 1" w:semiHidden="0" w:uiPriority="73" w:unhideWhenUsed="0"/>
-    <w:lsdException w:name="Light Shading Accent 2" w:semiHidden="0" w:uiPriority="60" w:unhideWhenUsed="0"/>
-    <w:lsdException w:name="Light List Accent 2" w:semiHidden="0" w:uiPriority="61" w:unhideWhenUsed="0"/>
-    <w:lsdException w:name="Light Grid Accent 2" w:semiHidden="0" w:uiPriority="62" w:unhideWhenUsed="0"/>
-    <w:lsdException w:name="Medium Shading 1 Accent 2" w:semiHidden="0" w:uiPriority="63" w:unhideWhenUsed="0"/>
-    <w:lsdException w:name="Medium Shading 2 Accent 2" w:semiHidden="0" w:uiPriority="64" w:unhideWhenUsed="0"/>
-    <w:lsdException w:name="Medium List 1 Accent 2" w:semiHidden="0" w:uiPriority="65" w:unhideWhenUsed="0"/>
-    <w:lsdException w:name="Medium List 2 Accent 2" w:semiHidden="0" w:uiPriority="66" w:unhideWhenUsed="0"/>
-    <w:lsdException w:name="Medium Grid 1 Accent 2" w:semiHidden="0" w:uiPriority="67" w:unhideWhenUsed="0"/>
-    <w:lsdException w:name="Medium Grid 2 Accent 2" w:semiHidden="0" w:uiPriority="68" w:unhideWhenUsed="0"/>
-    <w:lsdException w:name="Medium Grid 3 Accent 2" w:semiHidden="0" w:uiPriority="69" w:unhideWhenUsed="0"/>
-    <w:lsdException w:name="Dark List Accent 2" w:semiHidden="0" w:uiPriority="70" w:unhideWhenUsed="0"/>
-    <w:lsdException w:name="Colorful Shading Accent 2" w:semiHidden="0" w:uiPriority="71" w:unhideWhenUsed="0"/>
-    <w:lsdException w:name="Colorful List Accent 2" w:semiHidden="0" w:uiPriority="72" w:unhideWhenUsed="0"/>
-    <w:lsdException w:name="Colorful Grid Accent 2" w:semiHidden="0" w:uiPriority="73" w:unhideWhenUsed="0"/>
-    <w:lsdException w:name="Light Shading Accent 3" w:semiHidden="0" w:uiPriority="60" w:unhideWhenUsed="0"/>
-    <w:lsdException w:name="Light List Accent 3" w:semiHidden="0" w:uiPriority="61" w:unhideWhenUsed="0"/>
-    <w:lsdException w:name="Light Grid Accent 3" w:semiHidden="0" w:uiPriority="62" w:unhideWhenUsed="0"/>
-    <w:lsdException w:name="Medium Shading 1 Accent 3" w:semiHidden="0" w:uiPriority="63" w:unhideWhenUsed="0"/>
-    <w:lsdException w:name="Medium Shading 2 Accent 3" w:semiHidden="0" w:uiPriority="64" w:unhideWhenUsed="0"/>
-    <w:lsdException w:name="Medium List 1 Accent 3" w:semiHidden="0" w:uiPriority="65" w:unhideWhenUsed="0"/>
-    <w:lsdException w:name="Medium List 2 Accent 3" w:semiHidden="0" w:uiPriority="66" w:unhideWhenUsed="0"/>
-    <w:lsdException w:name="Medium Grid 1 Accent 3" w:semiHidden="0" w:uiPriority="67" w:unhideWhenUsed="0"/>
-    <w:lsdException w:name="Medium Grid 2 Accent 3" w:semiHidden="0" w:uiPriority="68" w:unhideWhenUsed="0"/>
-    <w:lsdException w:name="Medium Grid 3 Accent 3" w:semiHidden="0" w:uiPriority="69" w:unhideWhenUsed="0"/>
-    <w:lsdException w:name="Dark List Accent 3" w:semiHidden="0" w:uiPriority="70" w:unhideWhenUsed="0"/>
-    <w:lsdException w:name="Colorful Shading Accent 3" w:semiHidden="0" w:uiPriority="71" w:unhideWhenUsed="0"/>
-    <w:lsdException w:name="Colorful List Accent 3" w:semiHidden="0" w:uiPriority="72" w:unhideWhenUsed="0"/>
-    <w:lsdException w:name="Colorful Grid Accent 3" w:semiHidden="0" w:uiPriority="73" w:unhideWhenUsed="0"/>
-    <w:lsdException w:name="Light Shading Accent 4" w:semiHidden="0" w:uiPriority="60" w:unhideWhenUsed="0"/>
-    <w:lsdException w:name="Light List Accent 4" w:semiHidden="0" w:uiPriority="61" w:unhideWhenUsed="0"/>
-    <w:lsdException w:name="Light Grid Accent 4" w:semiHidden="0" w:uiPriority="62" w:unhideWhenUsed="0"/>
-    <w:lsdException w:name="Medium Shading 1 Accent 4" w:semiHidden="0" w:uiPriority="63" w:unhideWhenUsed="0"/>
-    <w:lsdException w:name="Medium Shading 2 Accent 4" w:semiHidden="0" w:uiPriority="64" w:unhideWhenUsed="0"/>
-    <w:lsdException w:name="Medium List 1 Accent 4" w:semiHidden="0" w:uiPriority="65" w:unhideWhenUsed="0"/>
-    <w:lsdException w:name="Medium List 2 Accent 4" w:semiHidden="0" w:uiPriority="66" w:unhideWhenUsed="0"/>
-    <w:lsdException w:name="Medium Grid 1 Accent 4" w:semiHidden="0" w:uiPriority="67" w:unhideWhenUsed="0"/>
-    <w:lsdException w:name="Medium Grid 2 Accent 4" w:semiHidden="0" w:uiPriority="68" w:unhideWhenUsed="0"/>
-    <w:lsdException w:name="Medium Grid 3 Accent 4" w:semiHidden="0" w:uiPriority="69" w:unhideWhenUsed="0"/>
-    <w:lsdException w:name="Dark List Accent 4" w:semiHidden="0" w:uiPriority="70" w:unhideWhenUsed="0"/>
-    <w:lsdException w:name="Colorful Shading Accent 4" w:semiHidden="0" w:uiPriority="71" w:unhideWhenUsed="0"/>
-    <w:lsdException w:name="Colorful List Accent 4" w:semiHidden="0" w:uiPriority="72" w:unhideWhenUsed="0"/>
-    <w:lsdException w:name="Colorful Grid Accent 4" w:semiHidden="0" w:uiPriority="73" w:unhideWhenUsed="0"/>
-    <w:lsdException w:name="Light Shading Accent 5" w:semiHidden="0" w:uiPriority="60" w:unhideWhenUsed="0"/>
-    <w:lsdException w:name="Light List Accent 5" w:semiHidden="0" w:uiPriority="61" w:unhideWhenUsed="0"/>
-    <w:lsdException w:name="Light Grid Accent 5" w:semiHidden="0" w:uiPriority="62" w:unhideWhenUsed="0"/>
-    <w:lsdException w:name="Medium Shading 1 Accent 5" w:semiHidden="0" w:uiPriority="63" w:unhideWhenUsed="0"/>
-    <w:lsdException w:name="Medium Shading 2 Accent 5" w:semiHidden="0" w:uiPriority="64" w:unhideWhenUsed="0"/>
-    <w:lsdException w:name="Medium List 1 Accent 5" w:semiHidden="0" w:uiPriority="65" w:unhideWhenUsed="0"/>
-    <w:lsdException w:name="Medium List 2 Accent 5" w:semiHidden="0" w:uiPriority="66" w:unhideWhenUsed="0"/>
-    <w:lsdException w:name="Medium Grid 1 Accent 5" w:semiHidden="0" w:uiPriority="67" w:unhideWhenUsed="0"/>
-    <w:lsdException w:name="Medium Grid 2 Accent 5" w:semiHidden="0" w:uiPriority="68" w:unhideWhenUsed="0"/>
-    <w:lsdException w:name="Medium Grid 3 Accent 5" w:semiHidden="0" w:uiPriority="69" w:unhideWhenUsed="0"/>
-    <w:lsdException w:name="Dark List Accent 5" w:semiHidden="0" w:uiPriority="70" w:unhideWhenUsed="0"/>
-    <w:lsdException w:name="Colorful Shading Accent 5" w:semiHidden="0" w:uiPriority="71" w:unhideWhenUsed="0"/>
-    <w:lsdException w:name="Colorful List Accent 5" w:semiHidden="0" w:uiPriority="72" w:unhideWhenUsed="0"/>
-    <w:lsdException w:name="Colorful Grid Accent 5" w:semiHidden="0" w:uiPriority="73" w:unhideWhenUsed="0"/>
-    <w:lsdException w:name="Light Shading Accent 6" w:semiHidden="0" w:uiPriority="60" w:unhideWhenUsed="0"/>
-    <w:lsdException w:name="Light List Accent 6" w:semiHidden="0" w:uiPriority="61" w:unhideWhenUsed="0"/>
-    <w:lsdException w:name="Light Grid Accent 6" w:semiHidden="0" w:uiPriority="62" w:unhideWhenUsed="0"/>
-    <w:lsdException w:name="Medium Shading 1 Accent 6" w:semiHidden="0" w:uiPriority="63" w:unhideWhenUsed="0"/>
-    <w:lsdException w:name="Medium Shading 2 Accent 6" w:semiHidden="0" w:uiPriority="64" w:unhideWhenUsed="0"/>
-    <w:lsdException w:name="Medium List 1 Accent 6" w:semiHidden="0" w:uiPriority="65" w:unhideWhenUsed="0"/>
-    <w:lsdException w:name="Medium List 2 Accent 6" w:semiHidden="0" w:uiPriority="66" w:unhideWhenUsed="0"/>
-    <w:lsdException w:name="Medium Grid 1 Accent 6" w:semiHidden="0" w:uiPriority="67" w:unhideWhenUsed="0"/>
-    <w:lsdException w:name="Medium Grid 2 Accent 6" w:semiHidden="0" w:uiPriority="68" w:unhideWhenUsed="0"/>
-    <w:lsdException w:name="Medium Grid 3 Accent 6" w:semiHidden="0" w:uiPriority="69" w:unhideWhenUsed="0"/>
-    <w:lsdException w:name="Dark List Accent 6" w:semiHidden="0" w:uiPriority="70" w:unhideWhenUsed="0"/>
-    <w:lsdException w:name="Colorful Shading Accent 6" w:semiHidden="0" w:uiPriority="71" w:unhideWhenUsed="0"/>
-    <w:lsdException w:name="Colorful List Accent 6" w:semiHidden="0" w:uiPriority="72" w:unhideWhenUsed="0"/>
-    <w:lsdException w:name="Colorful Grid Accent 6" w:semiHidden="0" w:uiPriority="73" w:unhideWhenUsed="0"/>
-    <w:lsdException w:name="Subtle Emphasis" w:uiPriority="19" w:qFormat="1"/>
-    <w:lsdException w:name="Intense Emphasis" w:uiPriority="21" w:qFormat="1"/>
-    <w:lsdException w:name="Subtle Reference" w:uiPriority="31" w:qFormat="1"/>
-    <w:lsdException w:name="Intense Reference" w:uiPriority="32" w:qFormat="1"/>
-    <w:lsdException w:name="Book Title" w:uiPriority="33" w:qFormat="1"/>
-    <w:lsdException w:name="Bibliography" w:uiPriority="37"/>
-    <w:lsdException w:name="TOC Heading" w:uiPriority="39" w:qFormat="1"/>
-  </w:latentStyles>
-  <w:style w:type="paragraph" w:default="1" w:styleId="Normal">
-    <w:name w:val="Normal"/>
-    <w:qFormat/>
-  </w:style>
-  <w:style w:type="paragraph" w:styleId="Heading1">
-    <w:name w:val="heading 1"/>
-    <w:basedOn w:val="Normal"/>
-    <w:next w:val="Normal"/>
-    <w:link w:val="Heading1Char"/>
-    <w:uiPriority w:val="3"/>
-    <w:qFormat/>
-    <w:pPr>
-      <w:keepNext/>
-      <w:keepLines/>
-      <w:spacing w:before="320" w:after="120" w:line="240" w:lineRule="auto"/>
-      <w:contextualSpacing/>
-      <w:outlineLvl w:val="0"/>
-    </w:pPr>
-    <w:rPr>
-      <w:b/>
-      <w:bCs/>
-      <w:sz w:val="30"/>
-      <w:szCs w:val="30"/>
-    </w:rPr>
-  </w:style>
-  <w:style w:type="paragraph" w:styleId="Heading2">
-    <w:name w:val="heading 2"/>
-    <w:basedOn w:val="Normal"/>
-    <w:next w:val="Line"/>
-    <w:link w:val="Heading2Char"/>
-    <w:uiPriority w:val="3"/>
-    <w:unhideWhenUsed/>
-    <w:qFormat/>
-    <w:pPr>
-      <w:keepNext/>
-      <w:keepLines/>
-      <w:spacing w:after="0" w:line="264" w:lineRule="auto"/>
-      <w:jc w:val="center"/>
-      <w:outlineLvl w:val="1"/>
-    </w:pPr>
-    <w:rPr>
-      <w:rFonts w:asciiTheme="majorHAnsi" w:eastAsiaTheme="majorEastAsia" w:hAnsiTheme="majorHAnsi" w:cstheme="majorBidi"/>
-      <w:caps/>
-      <w:color w:val="FFFFFF" w:themeColor="background1"/>
-      <w:sz w:val="32"/>
-      <w:szCs w:val="32"/>
-    </w:rPr>
-  </w:style>
-  <w:style w:type="paragraph" w:styleId="Heading3">
-    <w:name w:val="heading 3"/>
-    <w:basedOn w:val="Normal"/>
-    <w:next w:val="Normal"/>
-    <w:link w:val="Heading3Char"/>
-    <w:uiPriority w:val="4"/>
-    <w:unhideWhenUsed/>
-    <w:qFormat/>
-    <w:pPr>
-      <w:keepNext/>
-      <w:keepLines/>
-      <w:spacing w:after="60" w:line="240" w:lineRule="auto"/>
-      <w:jc w:val="center"/>
-      <w:outlineLvl w:val="2"/>
-    </w:pPr>
-    <w:rPr>
-      <w:rFonts w:asciiTheme="majorHAnsi" w:eastAsiaTheme="majorEastAsia" w:hAnsiTheme="majorHAnsi" w:cstheme="majorBidi"/>
-      <w:caps/>
-      <w:color w:val="FFFFFF" w:themeColor="background1"/>
-      <w:sz w:val="30"/>
-      <w:szCs w:val="30"/>
-    </w:rPr>
-  </w:style>
-  <w:style w:type="paragraph" w:styleId="Heading4">
-    <w:name w:val="heading 4"/>
-    <w:basedOn w:val="Normal"/>
-    <w:next w:val="Normal"/>
-    <w:link w:val="Heading4Char"/>
-    <w:uiPriority w:val="99"/>
-    <w:semiHidden/>
-    <w:unhideWhenUsed/>
-    <w:qFormat/>
-    <w:pPr>
-      <w:keepNext/>
-      <w:keepLines/>
-      <w:spacing w:before="40" w:after="0"/>
-      <w:outlineLvl w:val="3"/>
-    </w:pPr>
-    <w:rPr>
-      <w:rFonts w:asciiTheme="majorHAnsi" w:eastAsiaTheme="majorEastAsia" w:hAnsiTheme="majorHAnsi" w:cstheme="majorBidi"/>
-      <w:color w:val="E6A024" w:themeColor="accent1"/>
-    </w:rPr>
-  </w:style>
-  <w:style w:type="character" w:default="1" w:styleId="DefaultParagraphFont">
-    <w:name w:val="Default Paragraph Font"/>
-    <w:uiPriority w:val="1"/>
-    <w:semiHidden/>
-    <w:unhideWhenUsed/>
-  </w:style>
-  <w:style w:type="table" w:default="1" w:styleId="TableNormal">
-    <w:name w:val="Normal Table"/>
-    <w:uiPriority w:val="99"/>
-    <w:semiHidden/>
-    <w:unhideWhenUsed/>
-    <w:tblPr>
-      <w:tblInd w:w="0" w:type="dxa"/>
-      <w:tblCellMar>
-        <w:top w:w="0" w:type="dxa"/>
-        <w:left w:w="108" w:type="dxa"/>
-        <w:bottom w:w="0" w:type="dxa"/>
-        <w:right w:w="108" w:type="dxa"/>
-      </w:tblCellMar>
-    </w:tblPr>
-  </w:style>
-  <w:style w:type="numbering" w:default="1" w:styleId="NoList">
-    <w:name w:val="No List"/>
-    <w:uiPriority w:val="99"/>
-    <w:semiHidden/>
-    <w:unhideWhenUsed/>
-  </w:style>
-  <w:style w:type="table" w:styleId="TableGrid">
-    <w:name w:val="Table Grid"/>
-    <w:basedOn w:val="TableNormal"/>
-    <w:uiPriority w:val="39"/>
-    <w:pPr>
-      <w:spacing w:after="0" w:line="240" w:lineRule="auto"/>
-    </w:pPr>
-    <w:tblPr>
-      <w:tblInd w:w="0" w:type="dxa"/>
-      <w:tblBorders>
-        <w:top w:val="single" w:sz="4" w:space="0" w:color="auto"/>
-        <w:left w:val="single" w:sz="4" w:space="0" w:color="auto"/>
-        <w:bottom w:val="single" w:sz="4" w:space="0" w:color="auto"/>
-        <w:right w:val="single" w:sz="4" w:space="0" w:color="auto"/>
-        <w:insideH w:val="single" w:sz="4" w:space="0" w:color="auto"/>
-        <w:insideV w:val="single" w:sz="4" w:space="0" w:color="auto"/>
-      </w:tblBorders>
-      <w:tblCellMar>
-        <w:top w:w="0" w:type="dxa"/>
-        <w:left w:w="108" w:type="dxa"/>
-        <w:bottom w:w="0" w:type="dxa"/>
-        <w:right w:w="108" w:type="dxa"/>
-      </w:tblCellMar>
-    </w:tblPr>
-  </w:style>
-  <w:style w:type="paragraph" w:styleId="Subtitle">
-    <w:name w:val="Subtitle"/>
-    <w:basedOn w:val="Title"/>
-    <w:link w:val="SubtitleChar"/>
-    <w:uiPriority w:val="2"/>
-    <w:qFormat/>
-    <w:pPr>
-      <w:numPr>
-        <w:ilvl w:val="1"/>
-      </w:numPr>
-      <w:spacing w:before="440"/>
-    </w:pPr>
-    <w:rPr>
-      <w:color w:val="E6A024" w:themeColor="accent1"/>
-    </w:rPr>
-  </w:style>
-  <w:style w:type="character" w:customStyle="1" w:styleId="SubtitleChar">
-    <w:name w:val="Subtitle Char"/>
-    <w:basedOn w:val="DefaultParagraphFont"/>
-    <w:link w:val="Subtitle"/>
-    <w:uiPriority w:val="2"/>
-    <w:rPr>
-      <w:rFonts w:asciiTheme="majorHAnsi" w:eastAsiaTheme="majorEastAsia" w:hAnsiTheme="majorHAnsi" w:cstheme="majorBidi"/>
-      <w:caps/>
-      <w:color w:val="E6A024" w:themeColor="accent1"/>
-      <w:kern w:val="28"/>
-      <w:sz w:val="104"/>
-      <w:szCs w:val="104"/>
-    </w:rPr>
-  </w:style>
-  <w:style w:type="paragraph" w:styleId="Title">
-    <w:name w:val="Title"/>
-    <w:basedOn w:val="Normal"/>
-    <w:next w:val="Normal"/>
-    <w:link w:val="TitleChar"/>
-    <w:uiPriority w:val="1"/>
-    <w:qFormat/>
-    <w:pPr>
-      <w:spacing w:after="0" w:line="216" w:lineRule="auto"/>
-    </w:pPr>
-    <w:rPr>
-      <w:rFonts w:asciiTheme="majorHAnsi" w:eastAsiaTheme="majorEastAsia" w:hAnsiTheme="majorHAnsi" w:cstheme="majorBidi"/>
-      <w:caps/>
-      <w:kern w:val="28"/>
-      <w:sz w:val="104"/>
-      <w:szCs w:val="104"/>
-    </w:rPr>
-  </w:style>
-  <w:style w:type="character" w:customStyle="1" w:styleId="TitleChar">
-    <w:name w:val="Title Char"/>
-    <w:basedOn w:val="DefaultParagraphFont"/>
-    <w:link w:val="Title"/>
-    <w:uiPriority w:val="1"/>
-    <w:rPr>
-      <w:rFonts w:asciiTheme="majorHAnsi" w:eastAsiaTheme="majorEastAsia" w:hAnsiTheme="majorHAnsi" w:cstheme="majorBidi"/>
-      <w:caps/>
-      <w:kern w:val="28"/>
-      <w:sz w:val="104"/>
-      <w:szCs w:val="104"/>
-    </w:rPr>
-  </w:style>
-  <w:style w:type="character" w:customStyle="1" w:styleId="Heading1Char">
-    <w:name w:val="Heading 1 Char"/>
-    <w:basedOn w:val="DefaultParagraphFont"/>
-    <w:link w:val="Heading1"/>
-    <w:uiPriority w:val="3"/>
-    <w:rPr>
-      <w:b/>
-      <w:bCs/>
-      <w:sz w:val="30"/>
-      <w:szCs w:val="30"/>
-    </w:rPr>
-  </w:style>
-  <w:style w:type="character" w:styleId="PlaceholderText">
-    <w:name w:val="Placeholder Text"/>
-    <w:basedOn w:val="DefaultParagraphFont"/>
-    <w:uiPriority w:val="99"/>
-    <w:semiHidden/>
-    <w:rPr>
-      <w:color w:val="808080"/>
-    </w:rPr>
-  </w:style>
-  <w:style w:type="paragraph" w:styleId="NoSpacing">
-    <w:name w:val="No Spacing"/>
-    <w:uiPriority w:val="19"/>
-    <w:qFormat/>
-    <w:pPr>
-      <w:spacing w:after="0" w:line="240" w:lineRule="auto"/>
-    </w:pPr>
-  </w:style>
-  <w:style w:type="character" w:customStyle="1" w:styleId="Heading2Char">
-    <w:name w:val="Heading 2 Char"/>
-    <w:basedOn w:val="DefaultParagraphFont"/>
-    <w:link w:val="Heading2"/>
-    <w:uiPriority w:val="3"/>
-    <w:rPr>
-      <w:rFonts w:asciiTheme="majorHAnsi" w:eastAsiaTheme="majorEastAsia" w:hAnsiTheme="majorHAnsi" w:cstheme="majorBidi"/>
-      <w:caps/>
-      <w:color w:val="FFFFFF" w:themeColor="background1"/>
-      <w:sz w:val="32"/>
-      <w:szCs w:val="32"/>
-    </w:rPr>
-  </w:style>
-  <w:style w:type="paragraph" w:customStyle="1" w:styleId="Line">
-    <w:name w:val="Line"/>
-    <w:basedOn w:val="Normal"/>
-    <w:next w:val="Heading2"/>
-    <w:uiPriority w:val="3"/>
-    <w:qFormat/>
-    <w:pPr>
-      <w:pBdr>
-        <w:top w:val="single" w:sz="12" w:space="1" w:color="FFFFFF" w:themeColor="background1"/>
-      </w:pBdr>
-      <w:spacing w:before="400" w:after="400" w:line="240" w:lineRule="auto"/>
-      <w:ind w:left="1080" w:right="1080"/>
-      <w:jc w:val="center"/>
-    </w:pPr>
-    <w:rPr>
-      <w:sz w:val="2"/>
-      <w:szCs w:val="2"/>
-    </w:rPr>
-  </w:style>
-  <w:style w:type="character" w:customStyle="1" w:styleId="Heading3Char">
-    <w:name w:val="Heading 3 Char"/>
-    <w:basedOn w:val="DefaultParagraphFont"/>
-    <w:link w:val="Heading3"/>
-    <w:uiPriority w:val="4"/>
-    <w:rPr>
-      <w:rFonts w:asciiTheme="majorHAnsi" w:eastAsiaTheme="majorEastAsia" w:hAnsiTheme="majorHAnsi" w:cstheme="majorBidi"/>
-      <w:caps/>
-      <w:color w:val="FFFFFF" w:themeColor="background1"/>
-      <w:sz w:val="30"/>
-      <w:szCs w:val="30"/>
-    </w:rPr>
-  </w:style>
-  <w:style w:type="paragraph" w:customStyle="1" w:styleId="ContactInfo">
-    <w:name w:val="Contact Info"/>
-    <w:basedOn w:val="Normal"/>
-    <w:uiPriority w:val="5"/>
-    <w:qFormat/>
-    <w:pPr>
-      <w:spacing w:after="280" w:line="240" w:lineRule="auto"/>
-      <w:jc w:val="center"/>
-    </w:pPr>
-    <w:rPr>
-      <w:color w:val="FFFFFF" w:themeColor="background1"/>
-      <w:sz w:val="24"/>
-      <w:szCs w:val="24"/>
-    </w:rPr>
-  </w:style>
-  <w:style w:type="paragraph" w:styleId="Date">
-    <w:name w:val="Date"/>
-    <w:basedOn w:val="Normal"/>
-    <w:link w:val="DateChar"/>
-    <w:uiPriority w:val="5"/>
-    <w:unhideWhenUsed/>
-    <w:qFormat/>
-    <w:pPr>
-      <w:spacing w:after="0"/>
-      <w:jc w:val="center"/>
-    </w:pPr>
-    <w:rPr>
-      <w:color w:val="FFFFFF" w:themeColor="background1"/>
-      <w:sz w:val="24"/>
-      <w:szCs w:val="24"/>
-    </w:rPr>
-  </w:style>
-  <w:style w:type="character" w:customStyle="1" w:styleId="DateChar">
-    <w:name w:val="Date Char"/>
-    <w:basedOn w:val="DefaultParagraphFont"/>
-    <w:link w:val="Date"/>
-    <w:uiPriority w:val="5"/>
-    <w:rPr>
-      <w:color w:val="FFFFFF" w:themeColor="background1"/>
-      <w:sz w:val="24"/>
-      <w:szCs w:val="24"/>
-    </w:rPr>
-  </w:style>
-  <w:style w:type="paragraph" w:styleId="BalloonText">
-    <w:name w:val="Balloon Text"/>
-    <w:basedOn w:val="Normal"/>
-    <w:link w:val="BalloonTextChar"/>
-    <w:uiPriority w:val="99"/>
-    <w:semiHidden/>
-    <w:unhideWhenUsed/>
-    <w:pPr>
-      <w:spacing w:after="0" w:line="240" w:lineRule="auto"/>
-    </w:pPr>
-    <w:rPr>
-      <w:rFonts w:ascii="Segoe UI" w:hAnsi="Segoe UI" w:cs="Segoe UI"/>
-      <w:sz w:val="18"/>
-      <w:szCs w:val="18"/>
-    </w:rPr>
-  </w:style>
-  <w:style w:type="character" w:customStyle="1" w:styleId="BalloonTextChar">
-    <w:name w:val="Balloon Text Char"/>
-    <w:basedOn w:val="DefaultParagraphFont"/>
-    <w:link w:val="BalloonText"/>
-    <w:uiPriority w:val="99"/>
-    <w:semiHidden/>
-    <w:rPr>
-      <w:rFonts w:ascii="Segoe UI" w:hAnsi="Segoe UI" w:cs="Segoe UI"/>
-      <w:sz w:val="18"/>
-      <w:szCs w:val="18"/>
-    </w:rPr>
-  </w:style>
-  <w:style w:type="character" w:customStyle="1" w:styleId="Heading4Char">
-    <w:name w:val="Heading 4 Char"/>
-    <w:basedOn w:val="DefaultParagraphFont"/>
-    <w:link w:val="Heading4"/>
-    <w:uiPriority w:val="99"/>
-    <w:semiHidden/>
-    <w:rPr>
-      <w:rFonts w:asciiTheme="majorHAnsi" w:eastAsiaTheme="majorEastAsia" w:hAnsiTheme="majorHAnsi" w:cstheme="majorBidi"/>
-      <w:color w:val="E6A024" w:themeColor="accent1"/>
-    </w:rPr>
-  </w:style>
-  <w:style w:type="character" w:styleId="Hyperlink">
-    <w:name w:val="Hyperlink"/>
-    <w:basedOn w:val="DefaultParagraphFont"/>
-    <w:uiPriority w:val="99"/>
-    <w:unhideWhenUsed/>
-    <w:rsid w:val="0039551A"/>
-    <w:rPr>
-      <w:color w:val="3CB3CD" w:themeColor="hyperlink"/>
-      <w:u w:val="single"/>
-    </w:rPr>
-  </w:style>
-  <w:style w:type="paragraph" w:styleId="Caption">
-    <w:name w:val="caption"/>
-    <w:basedOn w:val="Normal"/>
-    <w:next w:val="Normal"/>
-    <w:uiPriority w:val="35"/>
-    <w:unhideWhenUsed/>
-    <w:qFormat/>
-    <w:rsid w:val="00E27D7F"/>
-    <w:pPr>
-      <w:spacing w:after="200" w:line="240" w:lineRule="auto"/>
-    </w:pPr>
-    <w:rPr>
-      <w:i/>
-      <w:iCs/>
-      <w:sz w:val="18"/>
-      <w:szCs w:val="18"/>
-    </w:rPr>
-  </w:style>
-</w:styles>
-</file>
-
 <file path=word/glossary/document.xml><?xml version="1.0" encoding="utf-8"?>
-<w:glossaryDocument xmlns:wpc="http://schemas.microsoft.com/office/word/2010/wordprocessingCanvas" xmlns:mc="http://schemas.openxmlformats.org/markup-compatibility/2006" xmlns:o="urn:schemas-microsoft-com:office:office" xmlns:r="http://schemas.openxmlformats.org/officeDocument/2006/relationships" xmlns:m="http://schemas.openxmlformats.org/officeDocument/2006/math" xmlns:v="urn:schemas-microsoft-com:vml" xmlns:wp14="http://schemas.microsoft.com/office/word/2010/wordprocessingDrawing" xmlns:wp="http://schemas.openxmlformats.org/drawingml/2006/wordprocessingDrawing" xmlns:w10="urn:schemas-microsoft-com:office:word" xmlns:w="http://schemas.openxmlformats.org/wordprocessingml/2006/main" xmlns:w14="http://schemas.microsoft.com/office/word/2010/wordml" xmlns:wpg="http://schemas.microsoft.com/office/word/2010/wordprocessingGroup" xmlns:wpi="http://schemas.microsoft.com/office/word/2010/wordprocessingInk" xmlns:wne="http://schemas.microsoft.com/office/word/2006/wordml" xmlns:wps="http://schemas.microsoft.com/office/word/2010/wordprocessingShape" mc:Ignorable="w14 wp14">
+<w:glossaryDocument xmlns:wpc="http://schemas.microsoft.com/office/word/2010/wordprocessingCanvas" xmlns:mc="http://schemas.openxmlformats.org/markup-compatibility/2006" xmlns:o="urn:schemas-microsoft-com:office:office" xmlns:r="http://schemas.openxmlformats.org/officeDocument/2006/relationships" xmlns:m="http://schemas.openxmlformats.org/officeDocument/2006/math" xmlns:v="urn:schemas-microsoft-com:vml" xmlns:wp14="http://schemas.microsoft.com/office/word/2010/wordprocessingDrawing" xmlns:wp="http://schemas.openxmlformats.org/drawingml/2006/wordprocessingDrawing" xmlns:w10="urn:schemas-microsoft-com:office:word" xmlns:w="http://schemas.openxmlformats.org/wordprocessingml/2006/main" xmlns:w14="http://schemas.microsoft.com/office/word/2010/wordml" xmlns:w15="http://schemas.microsoft.com/office/word/2012/wordml" xmlns:wpg="http://schemas.microsoft.com/office/word/2010/wordprocessingGroup" xmlns:wpi="http://schemas.microsoft.com/office/word/2010/wordprocessingInk" xmlns:wne="http://schemas.microsoft.com/office/word/2006/wordml" xmlns:wps="http://schemas.microsoft.com/office/word/2010/wordprocessingShape" mc:Ignorable="w14 w15 wp14">
   <w:docParts>
     <w:docPart>
       <w:docPartPr>
@@ -2213,7 +1888,7 @@
 </file>
 
 <file path=word/glossary/fontTable.xml><?xml version="1.0" encoding="utf-8"?>
-<w:fonts xmlns:mc="http://schemas.openxmlformats.org/markup-compatibility/2006" xmlns:r="http://schemas.openxmlformats.org/officeDocument/2006/relationships" xmlns:w="http://schemas.openxmlformats.org/wordprocessingml/2006/main" xmlns:w14="http://schemas.microsoft.com/office/word/2010/wordml" mc:Ignorable="w14">
+<w:fonts xmlns:mc="http://schemas.openxmlformats.org/markup-compatibility/2006" xmlns:r="http://schemas.openxmlformats.org/officeDocument/2006/relationships" xmlns:w="http://schemas.openxmlformats.org/wordprocessingml/2006/main" xmlns:w14="http://schemas.microsoft.com/office/word/2010/wordml" xmlns:w15="http://schemas.microsoft.com/office/word/2012/wordml" mc:Ignorable="w14 w15">
   <w:font w:name="Corbel">
     <w:panose1 w:val="020B0503020204020204"/>
     <w:charset w:val="00"/>
@@ -2263,20 +1938,20 @@
     <w:charset w:val="00"/>
     <w:family w:val="swiss"/>
     <w:pitch w:val="variable"/>
-    <w:sig w:usb0="E00002FF" w:usb1="4000ACFF" w:usb2="00000001" w:usb3="00000000" w:csb0="0000019F" w:csb1="00000000"/>
+    <w:sig w:usb0="E10002FF" w:usb1="4000ACFF" w:usb2="00000009" w:usb3="00000000" w:csb0="0000019F" w:csb1="00000000"/>
   </w:font>
-  <w:font w:name="Cambria">
-    <w:panose1 w:val="02040503050406030204"/>
+  <w:font w:name="Calibri Light">
+    <w:panose1 w:val="020F0302020204030204"/>
     <w:charset w:val="00"/>
-    <w:family w:val="roman"/>
+    <w:family w:val="swiss"/>
     <w:pitch w:val="variable"/>
-    <w:sig w:usb0="E00002FF" w:usb1="400004FF" w:usb2="00000000" w:usb3="00000000" w:csb0="0000019F" w:csb1="00000000"/>
+    <w:sig w:usb0="A00002EF" w:usb1="4000207B" w:usb2="00000000" w:usb3="00000000" w:csb0="0000019F" w:csb1="00000000"/>
   </w:font>
 </w:fonts>
 </file>
 
 <file path=word/glossary/settings.xml><?xml version="1.0" encoding="utf-8"?>
-<w:settings xmlns:mc="http://schemas.openxmlformats.org/markup-compatibility/2006" xmlns:o="urn:schemas-microsoft-com:office:office" xmlns:r="http://schemas.openxmlformats.org/officeDocument/2006/relationships" xmlns:m="http://schemas.openxmlformats.org/officeDocument/2006/math" xmlns:v="urn:schemas-microsoft-com:vml" xmlns:w10="urn:schemas-microsoft-com:office:word" xmlns:w="http://schemas.openxmlformats.org/wordprocessingml/2006/main" xmlns:w14="http://schemas.microsoft.com/office/word/2010/wordml" xmlns:sl="http://schemas.openxmlformats.org/schemaLibrary/2006/main" mc:Ignorable="w14">
+<w:settings xmlns:mc="http://schemas.openxmlformats.org/markup-compatibility/2006" xmlns:o="urn:schemas-microsoft-com:office:office" xmlns:r="http://schemas.openxmlformats.org/officeDocument/2006/relationships" xmlns:m="http://schemas.openxmlformats.org/officeDocument/2006/math" xmlns:v="urn:schemas-microsoft-com:vml" xmlns:w10="urn:schemas-microsoft-com:office:word" xmlns:w="http://schemas.openxmlformats.org/wordprocessingml/2006/main" xmlns:w14="http://schemas.microsoft.com/office/word/2010/wordml" xmlns:w15="http://schemas.microsoft.com/office/word/2012/wordml" xmlns:sl="http://schemas.openxmlformats.org/schemaLibrary/2006/main" mc:Ignorable="w14 w15">
   <w:view w:val="normal"/>
   <w:defaultTabStop w:val="720"/>
   <w:characterSpacingControl w:val="doNotCompress"/>
@@ -2289,6 +1964,7 @@
   </w:compat>
   <w:rsids>
     <w:rsidRoot w:val="00BE11D4"/>
+    <w:rsid w:val="000E656D"/>
     <w:rsid w:val="00394DC1"/>
     <w:rsid w:val="005D2BBF"/>
     <w:rsid w:val="00B1727A"/>
@@ -2316,7 +1992,7 @@
 </file>
 
 <file path=word/glossary/styles.xml><?xml version="1.0" encoding="utf-8"?>
-<w:styles xmlns:mc="http://schemas.openxmlformats.org/markup-compatibility/2006" xmlns:r="http://schemas.openxmlformats.org/officeDocument/2006/relationships" xmlns:w="http://schemas.openxmlformats.org/wordprocessingml/2006/main" xmlns:w14="http://schemas.microsoft.com/office/word/2010/wordml" mc:Ignorable="w14">
+<w:styles xmlns:mc="http://schemas.openxmlformats.org/markup-compatibility/2006" xmlns:r="http://schemas.openxmlformats.org/officeDocument/2006/relationships" xmlns:w="http://schemas.openxmlformats.org/wordprocessingml/2006/main" xmlns:w14="http://schemas.microsoft.com/office/word/2010/wordml" xmlns:w15="http://schemas.microsoft.com/office/word/2012/wordml" mc:Ignorable="w14 w15">
   <w:docDefaults>
     <w:rPrDefault>
       <w:rPr>
@@ -2332,144 +2008,378 @@
       </w:pPr>
     </w:pPrDefault>
   </w:docDefaults>
-  <w:latentStyles w:defLockedState="0" w:defUIPriority="99" w:defSemiHidden="1" w:defUnhideWhenUsed="1" w:defQFormat="0" w:count="267">
-    <w:lsdException w:name="Normal" w:semiHidden="0" w:uiPriority="0" w:unhideWhenUsed="0" w:qFormat="1"/>
-    <w:lsdException w:name="heading 1" w:semiHidden="0" w:uiPriority="9" w:unhideWhenUsed="0" w:qFormat="1"/>
-    <w:lsdException w:name="heading 2" w:uiPriority="9" w:qFormat="1"/>
-    <w:lsdException w:name="heading 3" w:uiPriority="9" w:qFormat="1"/>
-    <w:lsdException w:name="heading 4" w:uiPriority="9" w:qFormat="1"/>
-    <w:lsdException w:name="heading 5" w:uiPriority="9" w:qFormat="1"/>
-    <w:lsdException w:name="heading 6" w:uiPriority="9" w:qFormat="1"/>
-    <w:lsdException w:name="heading 7" w:uiPriority="9" w:qFormat="1"/>
-    <w:lsdException w:name="heading 8" w:uiPriority="9" w:qFormat="1"/>
-    <w:lsdException w:name="heading 9" w:uiPriority="9" w:qFormat="1"/>
-    <w:lsdException w:name="toc 1" w:uiPriority="39"/>
-    <w:lsdException w:name="toc 2" w:uiPriority="39"/>
-    <w:lsdException w:name="toc 3" w:uiPriority="39"/>
-    <w:lsdException w:name="toc 4" w:uiPriority="39"/>
-    <w:lsdException w:name="toc 5" w:uiPriority="39"/>
-    <w:lsdException w:name="toc 6" w:uiPriority="39"/>
-    <w:lsdException w:name="toc 7" w:uiPriority="39"/>
-    <w:lsdException w:name="toc 8" w:uiPriority="39"/>
-    <w:lsdException w:name="toc 9" w:uiPriority="39"/>
-    <w:lsdException w:name="caption" w:uiPriority="35" w:qFormat="1"/>
-    <w:lsdException w:name="Title" w:semiHidden="0" w:uiPriority="10" w:unhideWhenUsed="0" w:qFormat="1"/>
-    <w:lsdException w:name="Default Paragraph Font" w:uiPriority="1"/>
-    <w:lsdException w:name="Subtitle" w:semiHidden="0" w:uiPriority="11" w:unhideWhenUsed="0" w:qFormat="1"/>
-    <w:lsdException w:name="Strong" w:semiHidden="0" w:uiPriority="22" w:unhideWhenUsed="0" w:qFormat="1"/>
-    <w:lsdException w:name="Emphasis" w:semiHidden="0" w:uiPriority="20" w:unhideWhenUsed="0" w:qFormat="1"/>
-    <w:lsdException w:name="Table Grid" w:semiHidden="0" w:uiPriority="39" w:unhideWhenUsed="0"/>
-    <w:lsdException w:name="Placeholder Text" w:unhideWhenUsed="0"/>
-    <w:lsdException w:name="No Spacing" w:semiHidden="0" w:uiPriority="1" w:unhideWhenUsed="0" w:qFormat="1"/>
-    <w:lsdException w:name="Light Shading" w:semiHidden="0" w:uiPriority="60" w:unhideWhenUsed="0"/>
-    <w:lsdException w:name="Light List" w:semiHidden="0" w:uiPriority="61" w:unhideWhenUsed="0"/>
-    <w:lsdException w:name="Light Grid" w:semiHidden="0" w:uiPriority="62" w:unhideWhenUsed="0"/>
-    <w:lsdException w:name="Medium Shading 1" w:semiHidden="0" w:uiPriority="63" w:unhideWhenUsed="0"/>
-    <w:lsdException w:name="Medium Shading 2" w:semiHidden="0" w:uiPriority="64" w:unhideWhenUsed="0"/>
-    <w:lsdException w:name="Medium List 1" w:semiHidden="0" w:uiPriority="65" w:unhideWhenUsed="0"/>
-    <w:lsdException w:name="Medium List 2" w:semiHidden="0" w:uiPriority="66" w:unhideWhenUsed="0"/>
-    <w:lsdException w:name="Medium Grid 1" w:semiHidden="0" w:uiPriority="67" w:unhideWhenUsed="0"/>
-    <w:lsdException w:name="Medium Grid 2" w:semiHidden="0" w:uiPriority="68" w:unhideWhenUsed="0"/>
-    <w:lsdException w:name="Medium Grid 3" w:semiHidden="0" w:uiPriority="69" w:unhideWhenUsed="0"/>
-    <w:lsdException w:name="Dark List" w:semiHidden="0" w:uiPriority="70" w:unhideWhenUsed="0"/>
-    <w:lsdException w:name="Colorful Shading" w:semiHidden="0" w:uiPriority="71" w:unhideWhenUsed="0"/>
-    <w:lsdException w:name="Colorful List" w:semiHidden="0" w:uiPriority="72" w:unhideWhenUsed="0"/>
-    <w:lsdException w:name="Colorful Grid" w:semiHidden="0" w:uiPriority="73" w:unhideWhenUsed="0"/>
-    <w:lsdException w:name="Light Shading Accent 1" w:semiHidden="0" w:uiPriority="60" w:unhideWhenUsed="0"/>
-    <w:lsdException w:name="Light List Accent 1" w:semiHidden="0" w:uiPriority="61" w:unhideWhenUsed="0"/>
-    <w:lsdException w:name="Light Grid Accent 1" w:semiHidden="0" w:uiPriority="62" w:unhideWhenUsed="0"/>
-    <w:lsdException w:name="Medium Shading 1 Accent 1" w:semiHidden="0" w:uiPriority="63" w:unhideWhenUsed="0"/>
-    <w:lsdException w:name="Medium Shading 2 Accent 1" w:semiHidden="0" w:uiPriority="64" w:unhideWhenUsed="0"/>
-    <w:lsdException w:name="Medium List 1 Accent 1" w:semiHidden="0" w:uiPriority="65" w:unhideWhenUsed="0"/>
-    <w:lsdException w:name="Revision" w:unhideWhenUsed="0"/>
-    <w:lsdException w:name="List Paragraph" w:semiHidden="0" w:uiPriority="34" w:unhideWhenUsed="0" w:qFormat="1"/>
-    <w:lsdException w:name="Quote" w:semiHidden="0" w:uiPriority="29" w:unhideWhenUsed="0" w:qFormat="1"/>
-    <w:lsdException w:name="Intense Quote" w:semiHidden="0" w:uiPriority="30" w:unhideWhenUsed="0" w:qFormat="1"/>
-    <w:lsdException w:name="Medium List 2 Accent 1" w:semiHidden="0" w:uiPriority="66" w:unhideWhenUsed="0"/>
-    <w:lsdException w:name="Medium Grid 1 Accent 1" w:semiHidden="0" w:uiPriority="67" w:unhideWhenUsed="0"/>
-    <w:lsdException w:name="Medium Grid 2 Accent 1" w:semiHidden="0" w:uiPriority="68" w:unhideWhenUsed="0"/>
-    <w:lsdException w:name="Medium Grid 3 Accent 1" w:semiHidden="0" w:uiPriority="69" w:unhideWhenUsed="0"/>
-    <w:lsdException w:name="Dark List Accent 1" w:semiHidden="0" w:uiPriority="70" w:unhideWhenUsed="0"/>
-    <w:lsdException w:name="Colorful Shading Accent 1" w:semiHidden="0" w:uiPriority="71" w:unhideWhenUsed="0"/>
-    <w:lsdException w:name="Colorful List Accent 1" w:semiHidden="0" w:uiPriority="72" w:unhideWhenUsed="0"/>
-    <w:lsdException w:name="Colorful Grid Accent 1" w:semiHidden="0" w:uiPriority="73" w:unhideWhenUsed="0"/>
-    <w:lsdException w:name="Light Shading Accent 2" w:semiHidden="0" w:uiPriority="60" w:unhideWhenUsed="0"/>
-    <w:lsdException w:name="Light List Accent 2" w:semiHidden="0" w:uiPriority="61" w:unhideWhenUsed="0"/>
-    <w:lsdException w:name="Light Grid Accent 2" w:semiHidden="0" w:uiPriority="62" w:unhideWhenUsed="0"/>
-    <w:lsdException w:name="Medium Shading 1 Accent 2" w:semiHidden="0" w:uiPriority="63" w:unhideWhenUsed="0"/>
-    <w:lsdException w:name="Medium Shading 2 Accent 2" w:semiHidden="0" w:uiPriority="64" w:unhideWhenUsed="0"/>
-    <w:lsdException w:name="Medium List 1 Accent 2" w:semiHidden="0" w:uiPriority="65" w:unhideWhenUsed="0"/>
-    <w:lsdException w:name="Medium List 2 Accent 2" w:semiHidden="0" w:uiPriority="66" w:unhideWhenUsed="0"/>
-    <w:lsdException w:name="Medium Grid 1 Accent 2" w:semiHidden="0" w:uiPriority="67" w:unhideWhenUsed="0"/>
-    <w:lsdException w:name="Medium Grid 2 Accent 2" w:semiHidden="0" w:uiPriority="68" w:unhideWhenUsed="0"/>
-    <w:lsdException w:name="Medium Grid 3 Accent 2" w:semiHidden="0" w:uiPriority="69" w:unhideWhenUsed="0"/>
-    <w:lsdException w:name="Dark List Accent 2" w:semiHidden="0" w:uiPriority="70" w:unhideWhenUsed="0"/>
-    <w:lsdException w:name="Colorful Shading Accent 2" w:semiHidden="0" w:uiPriority="71" w:unhideWhenUsed="0"/>
-    <w:lsdException w:name="Colorful List Accent 2" w:semiHidden="0" w:uiPriority="72" w:unhideWhenUsed="0"/>
-    <w:lsdException w:name="Colorful Grid Accent 2" w:semiHidden="0" w:uiPriority="73" w:unhideWhenUsed="0"/>
-    <w:lsdException w:name="Light Shading Accent 3" w:semiHidden="0" w:uiPriority="60" w:unhideWhenUsed="0"/>
-    <w:lsdException w:name="Light List Accent 3" w:semiHidden="0" w:uiPriority="61" w:unhideWhenUsed="0"/>
-    <w:lsdException w:name="Light Grid Accent 3" w:semiHidden="0" w:uiPriority="62" w:unhideWhenUsed="0"/>
-    <w:lsdException w:name="Medium Shading 1 Accent 3" w:semiHidden="0" w:uiPriority="63" w:unhideWhenUsed="0"/>
-    <w:lsdException w:name="Medium Shading 2 Accent 3" w:semiHidden="0" w:uiPriority="64" w:unhideWhenUsed="0"/>
-    <w:lsdException w:name="Medium List 1 Accent 3" w:semiHidden="0" w:uiPriority="65" w:unhideWhenUsed="0"/>
-    <w:lsdException w:name="Medium List 2 Accent 3" w:semiHidden="0" w:uiPriority="66" w:unhideWhenUsed="0"/>
-    <w:lsdException w:name="Medium Grid 1 Accent 3" w:semiHidden="0" w:uiPriority="67" w:unhideWhenUsed="0"/>
-    <w:lsdException w:name="Medium Grid 2 Accent 3" w:semiHidden="0" w:uiPriority="68" w:unhideWhenUsed="0"/>
-    <w:lsdException w:name="Medium Grid 3 Accent 3" w:semiHidden="0" w:uiPriority="69" w:unhideWhenUsed="0"/>
-    <w:lsdException w:name="Dark List Accent 3" w:semiHidden="0" w:uiPriority="70" w:unhideWhenUsed="0"/>
-    <w:lsdException w:name="Colorful Shading Accent 3" w:semiHidden="0" w:uiPriority="71" w:unhideWhenUsed="0"/>
-    <w:lsdException w:name="Colorful List Accent 3" w:semiHidden="0" w:uiPriority="72" w:unhideWhenUsed="0"/>
-    <w:lsdException w:name="Colorful Grid Accent 3" w:semiHidden="0" w:uiPriority="73" w:unhideWhenUsed="0"/>
-    <w:lsdException w:name="Light Shading Accent 4" w:semiHidden="0" w:uiPriority="60" w:unhideWhenUsed="0"/>
-    <w:lsdException w:name="Light List Accent 4" w:semiHidden="0" w:uiPriority="61" w:unhideWhenUsed="0"/>
-    <w:lsdException w:name="Light Grid Accent 4" w:semiHidden="0" w:uiPriority="62" w:unhideWhenUsed="0"/>
-    <w:lsdException w:name="Medium Shading 1 Accent 4" w:semiHidden="0" w:uiPriority="63" w:unhideWhenUsed="0"/>
-    <w:lsdException w:name="Medium Shading 2 Accent 4" w:semiHidden="0" w:uiPriority="64" w:unhideWhenUsed="0"/>
-    <w:lsdException w:name="Medium List 1 Accent 4" w:semiHidden="0" w:uiPriority="65" w:unhideWhenUsed="0"/>
-    <w:lsdException w:name="Medium List 2 Accent 4" w:semiHidden="0" w:uiPriority="66" w:unhideWhenUsed="0"/>
-    <w:lsdException w:name="Medium Grid 1 Accent 4" w:semiHidden="0" w:uiPriority="67" w:unhideWhenUsed="0"/>
-    <w:lsdException w:name="Medium Grid 2 Accent 4" w:semiHidden="0" w:uiPriority="68" w:unhideWhenUsed="0"/>
-    <w:lsdException w:name="Medium Grid 3 Accent 4" w:semiHidden="0" w:uiPriority="69" w:unhideWhenUsed="0"/>
-    <w:lsdException w:name="Dark List Accent 4" w:semiHidden="0" w:uiPriority="70" w:unhideWhenUsed="0"/>
-    <w:lsdException w:name="Colorful Shading Accent 4" w:semiHidden="0" w:uiPriority="71" w:unhideWhenUsed="0"/>
-    <w:lsdException w:name="Colorful List Accent 4" w:semiHidden="0" w:uiPriority="72" w:unhideWhenUsed="0"/>
-    <w:lsdException w:name="Colorful Grid Accent 4" w:semiHidden="0" w:uiPriority="73" w:unhideWhenUsed="0"/>
-    <w:lsdException w:name="Light Shading Accent 5" w:semiHidden="0" w:uiPriority="60" w:unhideWhenUsed="0"/>
-    <w:lsdException w:name="Light List Accent 5" w:semiHidden="0" w:uiPriority="61" w:unhideWhenUsed="0"/>
-    <w:lsdException w:name="Light Grid Accent 5" w:semiHidden="0" w:uiPriority="62" w:unhideWhenUsed="0"/>
-    <w:lsdException w:name="Medium Shading 1 Accent 5" w:semiHidden="0" w:uiPriority="63" w:unhideWhenUsed="0"/>
-    <w:lsdException w:name="Medium Shading 2 Accent 5" w:semiHidden="0" w:uiPriority="64" w:unhideWhenUsed="0"/>
-    <w:lsdException w:name="Medium List 1 Accent 5" w:semiHidden="0" w:uiPriority="65" w:unhideWhenUsed="0"/>
-    <w:lsdException w:name="Medium List 2 Accent 5" w:semiHidden="0" w:uiPriority="66" w:unhideWhenUsed="0"/>
-    <w:lsdException w:name="Medium Grid 1 Accent 5" w:semiHidden="0" w:uiPriority="67" w:unhideWhenUsed="0"/>
-    <w:lsdException w:name="Medium Grid 2 Accent 5" w:semiHidden="0" w:uiPriority="68" w:unhideWhenUsed="0"/>
-    <w:lsdException w:name="Medium Grid 3 Accent 5" w:semiHidden="0" w:uiPriority="69" w:unhideWhenUsed="0"/>
-    <w:lsdException w:name="Dark List Accent 5" w:semiHidden="0" w:uiPriority="70" w:unhideWhenUsed="0"/>
-    <w:lsdException w:name="Colorful Shading Accent 5" w:semiHidden="0" w:uiPriority="71" w:unhideWhenUsed="0"/>
-    <w:lsdException w:name="Colorful List Accent 5" w:semiHidden="0" w:uiPriority="72" w:unhideWhenUsed="0"/>
-    <w:lsdException w:name="Colorful Grid Accent 5" w:semiHidden="0" w:uiPriority="73" w:unhideWhenUsed="0"/>
-    <w:lsdException w:name="Light Shading Accent 6" w:semiHidden="0" w:uiPriority="60" w:unhideWhenUsed="0"/>
-    <w:lsdException w:name="Light List Accent 6" w:semiHidden="0" w:uiPriority="61" w:unhideWhenUsed="0"/>
-    <w:lsdException w:name="Light Grid Accent 6" w:semiHidden="0" w:uiPriority="62" w:unhideWhenUsed="0"/>
-    <w:lsdException w:name="Medium Shading 1 Accent 6" w:semiHidden="0" w:uiPriority="63" w:unhideWhenUsed="0"/>
-    <w:lsdException w:name="Medium Shading 2 Accent 6" w:semiHidden="0" w:uiPriority="64" w:unhideWhenUsed="0"/>
-    <w:lsdException w:name="Medium List 1 Accent 6" w:semiHidden="0" w:uiPriority="65" w:unhideWhenUsed="0"/>
-    <w:lsdException w:name="Medium List 2 Accent 6" w:semiHidden="0" w:uiPriority="66" w:unhideWhenUsed="0"/>
-    <w:lsdException w:name="Medium Grid 1 Accent 6" w:semiHidden="0" w:uiPriority="67" w:unhideWhenUsed="0"/>
-    <w:lsdException w:name="Medium Grid 2 Accent 6" w:semiHidden="0" w:uiPriority="68" w:unhideWhenUsed="0"/>
-    <w:lsdException w:name="Medium Grid 3 Accent 6" w:semiHidden="0" w:uiPriority="69" w:unhideWhenUsed="0"/>
-    <w:lsdException w:name="Dark List Accent 6" w:semiHidden="0" w:uiPriority="70" w:unhideWhenUsed="0"/>
-    <w:lsdException w:name="Colorful Shading Accent 6" w:semiHidden="0" w:uiPriority="71" w:unhideWhenUsed="0"/>
-    <w:lsdException w:name="Colorful List Accent 6" w:semiHidden="0" w:uiPriority="72" w:unhideWhenUsed="0"/>
-    <w:lsdException w:name="Colorful Grid Accent 6" w:semiHidden="0" w:uiPriority="73" w:unhideWhenUsed="0"/>
-    <w:lsdException w:name="Subtle Emphasis" w:semiHidden="0" w:uiPriority="19" w:unhideWhenUsed="0" w:qFormat="1"/>
-    <w:lsdException w:name="Intense Emphasis" w:semiHidden="0" w:uiPriority="21" w:unhideWhenUsed="0" w:qFormat="1"/>
-    <w:lsdException w:name="Subtle Reference" w:semiHidden="0" w:uiPriority="31" w:unhideWhenUsed="0" w:qFormat="1"/>
-    <w:lsdException w:name="Intense Reference" w:semiHidden="0" w:uiPriority="32" w:unhideWhenUsed="0" w:qFormat="1"/>
-    <w:lsdException w:name="Book Title" w:semiHidden="0" w:uiPriority="33" w:unhideWhenUsed="0" w:qFormat="1"/>
-    <w:lsdException w:name="Bibliography" w:uiPriority="37"/>
-    <w:lsdException w:name="TOC Heading" w:uiPriority="39" w:qFormat="1"/>
+  <w:latentStyles w:defLockedState="0" w:defUIPriority="99" w:defSemiHidden="0" w:defUnhideWhenUsed="0" w:defQFormat="0" w:count="371">
+    <w:lsdException w:name="Normal" w:uiPriority="0" w:qFormat="1"/>
+    <w:lsdException w:name="heading 1" w:uiPriority="9" w:qFormat="1"/>
+    <w:lsdException w:name="heading 2" w:semiHidden="1" w:uiPriority="9" w:unhideWhenUsed="1" w:qFormat="1"/>
+    <w:lsdException w:name="heading 3" w:semiHidden="1" w:uiPriority="9" w:unhideWhenUsed="1" w:qFormat="1"/>
+    <w:lsdException w:name="heading 4" w:semiHidden="1" w:uiPriority="9" w:unhideWhenUsed="1" w:qFormat="1"/>
+    <w:lsdException w:name="heading 5" w:semiHidden="1" w:uiPriority="9" w:unhideWhenUsed="1" w:qFormat="1"/>
+    <w:lsdException w:name="heading 6" w:semiHidden="1" w:uiPriority="9" w:unhideWhenUsed="1" w:qFormat="1"/>
+    <w:lsdException w:name="heading 7" w:semiHidden="1" w:uiPriority="9" w:unhideWhenUsed="1" w:qFormat="1"/>
+    <w:lsdException w:name="heading 8" w:semiHidden="1" w:uiPriority="9" w:unhideWhenUsed="1" w:qFormat="1"/>
+    <w:lsdException w:name="heading 9" w:semiHidden="1" w:uiPriority="9" w:unhideWhenUsed="1" w:qFormat="1"/>
+    <w:lsdException w:name="index 1" w:semiHidden="1" w:unhideWhenUsed="1"/>
+    <w:lsdException w:name="index 2" w:semiHidden="1" w:unhideWhenUsed="1"/>
+    <w:lsdException w:name="index 3" w:semiHidden="1" w:unhideWhenUsed="1"/>
+    <w:lsdException w:name="index 4" w:semiHidden="1" w:unhideWhenUsed="1"/>
+    <w:lsdException w:name="index 5" w:semiHidden="1" w:unhideWhenUsed="1"/>
+    <w:lsdException w:name="index 6" w:semiHidden="1" w:unhideWhenUsed="1"/>
+    <w:lsdException w:name="index 7" w:semiHidden="1" w:unhideWhenUsed="1"/>
+    <w:lsdException w:name="index 8" w:semiHidden="1" w:unhideWhenUsed="1"/>
+    <w:lsdException w:name="index 9" w:semiHidden="1" w:unhideWhenUsed="1"/>
+    <w:lsdException w:name="toc 1" w:semiHidden="1" w:uiPriority="39" w:unhideWhenUsed="1"/>
+    <w:lsdException w:name="toc 2" w:semiHidden="1" w:uiPriority="39" w:unhideWhenUsed="1"/>
+    <w:lsdException w:name="toc 3" w:semiHidden="1" w:uiPriority="39" w:unhideWhenUsed="1"/>
+    <w:lsdException w:name="toc 4" w:semiHidden="1" w:uiPriority="39" w:unhideWhenUsed="1"/>
+    <w:lsdException w:name="toc 5" w:semiHidden="1" w:uiPriority="39" w:unhideWhenUsed="1"/>
+    <w:lsdException w:name="toc 6" w:semiHidden="1" w:uiPriority="39" w:unhideWhenUsed="1"/>
+    <w:lsdException w:name="toc 7" w:semiHidden="1" w:uiPriority="39" w:unhideWhenUsed="1"/>
+    <w:lsdException w:name="toc 8" w:semiHidden="1" w:uiPriority="39" w:unhideWhenUsed="1"/>
+    <w:lsdException w:name="toc 9" w:semiHidden="1" w:uiPriority="39" w:unhideWhenUsed="1"/>
+    <w:lsdException w:name="Normal Indent" w:semiHidden="1" w:unhideWhenUsed="1"/>
+    <w:lsdException w:name="footnote text" w:semiHidden="1" w:unhideWhenUsed="1"/>
+    <w:lsdException w:name="annotation text" w:semiHidden="1" w:unhideWhenUsed="1"/>
+    <w:lsdException w:name="header" w:semiHidden="1" w:unhideWhenUsed="1"/>
+    <w:lsdException w:name="footer" w:semiHidden="1" w:unhideWhenUsed="1"/>
+    <w:lsdException w:name="index heading" w:semiHidden="1" w:unhideWhenUsed="1"/>
+    <w:lsdException w:name="caption" w:semiHidden="1" w:uiPriority="35" w:unhideWhenUsed="1" w:qFormat="1"/>
+    <w:lsdException w:name="table of figures" w:semiHidden="1" w:unhideWhenUsed="1"/>
+    <w:lsdException w:name="envelope address" w:semiHidden="1" w:unhideWhenUsed="1"/>
+    <w:lsdException w:name="envelope return" w:semiHidden="1" w:unhideWhenUsed="1"/>
+    <w:lsdException w:name="footnote reference" w:semiHidden="1" w:unhideWhenUsed="1"/>
+    <w:lsdException w:name="annotation reference" w:semiHidden="1" w:unhideWhenUsed="1"/>
+    <w:lsdException w:name="line number" w:semiHidden="1" w:unhideWhenUsed="1"/>
+    <w:lsdException w:name="page number" w:semiHidden="1" w:unhideWhenUsed="1"/>
+    <w:lsdException w:name="endnote reference" w:semiHidden="1" w:unhideWhenUsed="1"/>
+    <w:lsdException w:name="endnote text" w:semiHidden="1" w:unhideWhenUsed="1"/>
+    <w:lsdException w:name="table of authorities" w:semiHidden="1" w:unhideWhenUsed="1"/>
+    <w:lsdException w:name="macro" w:semiHidden="1" w:unhideWhenUsed="1"/>
+    <w:lsdException w:name="toa heading" w:semiHidden="1" w:unhideWhenUsed="1"/>
+    <w:lsdException w:name="List" w:semiHidden="1" w:unhideWhenUsed="1"/>
+    <w:lsdException w:name="List Bullet" w:semiHidden="1" w:unhideWhenUsed="1"/>
+    <w:lsdException w:name="List Number" w:semiHidden="1" w:unhideWhenUsed="1"/>
+    <w:lsdException w:name="List 2" w:semiHidden="1" w:unhideWhenUsed="1"/>
+    <w:lsdException w:name="List 3" w:semiHidden="1" w:unhideWhenUsed="1"/>
+    <w:lsdException w:name="List 4" w:semiHidden="1" w:unhideWhenUsed="1"/>
+    <w:lsdException w:name="List 5" w:semiHidden="1" w:unhideWhenUsed="1"/>
+    <w:lsdException w:name="List Bullet 2" w:semiHidden="1" w:unhideWhenUsed="1"/>
+    <w:lsdException w:name="List Bullet 3" w:semiHidden="1" w:unhideWhenUsed="1"/>
+    <w:lsdException w:name="List Bullet 4" w:semiHidden="1" w:unhideWhenUsed="1"/>
+    <w:lsdException w:name="List Bullet 5" w:semiHidden="1" w:unhideWhenUsed="1"/>
+    <w:lsdException w:name="List Number 2" w:semiHidden="1" w:unhideWhenUsed="1"/>
+    <w:lsdException w:name="List Number 3" w:semiHidden="1" w:unhideWhenUsed="1"/>
+    <w:lsdException w:name="List Number 4" w:semiHidden="1" w:unhideWhenUsed="1"/>
+    <w:lsdException w:name="List Number 5" w:semiHidden="1" w:unhideWhenUsed="1"/>
+    <w:lsdException w:name="Title" w:uiPriority="10" w:qFormat="1"/>
+    <w:lsdException w:name="Closing" w:semiHidden="1" w:unhideWhenUsed="1"/>
+    <w:lsdException w:name="Signature" w:semiHidden="1" w:unhideWhenUsed="1"/>
+    <w:lsdException w:name="Default Paragraph Font" w:semiHidden="1" w:uiPriority="1" w:unhideWhenUsed="1"/>
+    <w:lsdException w:name="Body Text" w:semiHidden="1" w:unhideWhenUsed="1"/>
+    <w:lsdException w:name="Body Text Indent" w:semiHidden="1" w:unhideWhenUsed="1"/>
+    <w:lsdException w:name="List Continue" w:semiHidden="1" w:unhideWhenUsed="1"/>
+    <w:lsdException w:name="List Continue 2" w:semiHidden="1" w:unhideWhenUsed="1"/>
+    <w:lsdException w:name="List Continue 3" w:semiHidden="1" w:unhideWhenUsed="1"/>
+    <w:lsdException w:name="List Continue 4" w:semiHidden="1" w:unhideWhenUsed="1"/>
+    <w:lsdException w:name="List Continue 5" w:semiHidden="1" w:unhideWhenUsed="1"/>
+    <w:lsdException w:name="Message Header" w:semiHidden="1" w:unhideWhenUsed="1"/>
+    <w:lsdException w:name="Subtitle" w:uiPriority="11" w:qFormat="1"/>
+    <w:lsdException w:name="Salutation" w:semiHidden="1" w:unhideWhenUsed="1"/>
+    <w:lsdException w:name="Date" w:semiHidden="1" w:unhideWhenUsed="1"/>
+    <w:lsdException w:name="Body Text First Indent" w:semiHidden="1" w:unhideWhenUsed="1"/>
+    <w:lsdException w:name="Body Text First Indent 2" w:semiHidden="1" w:unhideWhenUsed="1"/>
+    <w:lsdException w:name="Note Heading" w:semiHidden="1" w:unhideWhenUsed="1"/>
+    <w:lsdException w:name="Body Text 2" w:semiHidden="1" w:unhideWhenUsed="1"/>
+    <w:lsdException w:name="Body Text 3" w:semiHidden="1" w:unhideWhenUsed="1"/>
+    <w:lsdException w:name="Body Text Indent 2" w:semiHidden="1" w:unhideWhenUsed="1"/>
+    <w:lsdException w:name="Body Text Indent 3" w:semiHidden="1" w:unhideWhenUsed="1"/>
+    <w:lsdException w:name="Block Text" w:semiHidden="1" w:unhideWhenUsed="1"/>
+    <w:lsdException w:name="Hyperlink" w:semiHidden="1" w:unhideWhenUsed="1"/>
+    <w:lsdException w:name="FollowedHyperlink" w:semiHidden="1" w:unhideWhenUsed="1"/>
+    <w:lsdException w:name="Strong" w:uiPriority="22" w:qFormat="1"/>
+    <w:lsdException w:name="Emphasis" w:uiPriority="20" w:qFormat="1"/>
+    <w:lsdException w:name="Document Map" w:semiHidden="1" w:unhideWhenUsed="1"/>
+    <w:lsdException w:name="Plain Text" w:semiHidden="1" w:unhideWhenUsed="1"/>
+    <w:lsdException w:name="E-mail Signature" w:semiHidden="1" w:unhideWhenUsed="1"/>
+    <w:lsdException w:name="HTML Top of Form" w:semiHidden="1" w:unhideWhenUsed="1"/>
+    <w:lsdException w:name="HTML Bottom of Form" w:semiHidden="1" w:unhideWhenUsed="1"/>
+    <w:lsdException w:name="Normal (Web)" w:semiHidden="1" w:unhideWhenUsed="1"/>
+    <w:lsdException w:name="HTML Acronym" w:semiHidden="1" w:unhideWhenUsed="1"/>
+    <w:lsdException w:name="HTML Address" w:semiHidden="1" w:unhideWhenUsed="1"/>
+    <w:lsdException w:name="HTML Cite" w:semiHidden="1" w:unhideWhenUsed="1"/>
+    <w:lsdException w:name="HTML Code" w:semiHidden="1" w:unhideWhenUsed="1"/>
+    <w:lsdException w:name="HTML Definition" w:semiHidden="1" w:unhideWhenUsed="1"/>
+    <w:lsdException w:name="HTML Keyboard" w:semiHidden="1" w:unhideWhenUsed="1"/>
+    <w:lsdException w:name="HTML Preformatted" w:semiHidden="1" w:unhideWhenUsed="1"/>
+    <w:lsdException w:name="HTML Sample" w:semiHidden="1" w:unhideWhenUsed="1"/>
+    <w:lsdException w:name="HTML Typewriter" w:semiHidden="1" w:unhideWhenUsed="1"/>
+    <w:lsdException w:name="HTML Variable" w:semiHidden="1" w:unhideWhenUsed="1"/>
+    <w:lsdException w:name="Normal Table" w:semiHidden="1" w:unhideWhenUsed="1"/>
+    <w:lsdException w:name="annotation subject" w:semiHidden="1" w:unhideWhenUsed="1"/>
+    <w:lsdException w:name="No List" w:semiHidden="1" w:unhideWhenUsed="1"/>
+    <w:lsdException w:name="Outline List 1" w:semiHidden="1" w:unhideWhenUsed="1"/>
+    <w:lsdException w:name="Outline List 2" w:semiHidden="1" w:unhideWhenUsed="1"/>
+    <w:lsdException w:name="Outline List 3" w:semiHidden="1" w:unhideWhenUsed="1"/>
+    <w:lsdException w:name="Table Simple 1" w:semiHidden="1" w:unhideWhenUsed="1"/>
+    <w:lsdException w:name="Table Simple 2" w:semiHidden="1" w:unhideWhenUsed="1"/>
+    <w:lsdException w:name="Table Simple 3" w:semiHidden="1" w:unhideWhenUsed="1"/>
+    <w:lsdException w:name="Table Classic 1" w:semiHidden="1" w:unhideWhenUsed="1"/>
+    <w:lsdException w:name="Table Classic 2" w:semiHidden="1" w:unhideWhenUsed="1"/>
+    <w:lsdException w:name="Table Classic 3" w:semiHidden="1" w:unhideWhenUsed="1"/>
+    <w:lsdException w:name="Table Classic 4" w:semiHidden="1" w:unhideWhenUsed="1"/>
+    <w:lsdException w:name="Table Colorful 1" w:semiHidden="1" w:unhideWhenUsed="1"/>
+    <w:lsdException w:name="Table Colorful 2" w:semiHidden="1" w:unhideWhenUsed="1"/>
+    <w:lsdException w:name="Table Colorful 3" w:semiHidden="1" w:unhideWhenUsed="1"/>
+    <w:lsdException w:name="Table Columns 1" w:semiHidden="1" w:unhideWhenUsed="1"/>
+    <w:lsdException w:name="Table Columns 2" w:semiHidden="1" w:unhideWhenUsed="1"/>
+    <w:lsdException w:name="Table Columns 3" w:semiHidden="1" w:unhideWhenUsed="1"/>
+    <w:lsdException w:name="Table Columns 4" w:semiHidden="1" w:unhideWhenUsed="1"/>
+    <w:lsdException w:name="Table Columns 5" w:semiHidden="1" w:unhideWhenUsed="1"/>
+    <w:lsdException w:name="Table Grid 1" w:semiHidden="1" w:unhideWhenUsed="1"/>
+    <w:lsdException w:name="Table Grid 2" w:semiHidden="1" w:unhideWhenUsed="1"/>
+    <w:lsdException w:name="Table Grid 3" w:semiHidden="1" w:unhideWhenUsed="1"/>
+    <w:lsdException w:name="Table Grid 4" w:semiHidden="1" w:unhideWhenUsed="1"/>
+    <w:lsdException w:name="Table Grid 5" w:semiHidden="1" w:unhideWhenUsed="1"/>
+    <w:lsdException w:name="Table Grid 6" w:semiHidden="1" w:unhideWhenUsed="1"/>
+    <w:lsdException w:name="Table Grid 7" w:semiHidden="1" w:unhideWhenUsed="1"/>
+    <w:lsdException w:name="Table Grid 8" w:semiHidden="1" w:unhideWhenUsed="1"/>
+    <w:lsdException w:name="Table List 1" w:semiHidden="1" w:unhideWhenUsed="1"/>
+    <w:lsdException w:name="Table List 2" w:semiHidden="1" w:unhideWhenUsed="1"/>
+    <w:lsdException w:name="Table List 3" w:semiHidden="1" w:unhideWhenUsed="1"/>
+    <w:lsdException w:name="Table List 4" w:semiHidden="1" w:unhideWhenUsed="1"/>
+    <w:lsdException w:name="Table List 5" w:semiHidden="1" w:unhideWhenUsed="1"/>
+    <w:lsdException w:name="Table List 6" w:semiHidden="1" w:unhideWhenUsed="1"/>
+    <w:lsdException w:name="Table List 7" w:semiHidden="1" w:unhideWhenUsed="1"/>
+    <w:lsdException w:name="Table List 8" w:semiHidden="1" w:unhideWhenUsed="1"/>
+    <w:lsdException w:name="Table 3D effects 1" w:semiHidden="1" w:unhideWhenUsed="1"/>
+    <w:lsdException w:name="Table 3D effects 2" w:semiHidden="1" w:unhideWhenUsed="1"/>
+    <w:lsdException w:name="Table 3D effects 3" w:semiHidden="1" w:unhideWhenUsed="1"/>
+    <w:lsdException w:name="Table Contemporary" w:semiHidden="1" w:unhideWhenUsed="1"/>
+    <w:lsdException w:name="Table Elegant" w:semiHidden="1" w:unhideWhenUsed="1"/>
+    <w:lsdException w:name="Table Professional" w:semiHidden="1" w:unhideWhenUsed="1"/>
+    <w:lsdException w:name="Table Subtle 1" w:semiHidden="1" w:unhideWhenUsed="1"/>
+    <w:lsdException w:name="Table Subtle 2" w:semiHidden="1" w:unhideWhenUsed="1"/>
+    <w:lsdException w:name="Table Web 1" w:semiHidden="1" w:unhideWhenUsed="1"/>
+    <w:lsdException w:name="Table Web 2" w:semiHidden="1" w:unhideWhenUsed="1"/>
+    <w:lsdException w:name="Table Web 3" w:semiHidden="1" w:unhideWhenUsed="1"/>
+    <w:lsdException w:name="Balloon Text" w:semiHidden="1" w:unhideWhenUsed="1"/>
+    <w:lsdException w:name="Table Grid" w:uiPriority="39"/>
+    <w:lsdException w:name="Table Theme" w:semiHidden="1" w:unhideWhenUsed="1"/>
+    <w:lsdException w:name="Placeholder Text" w:semiHidden="1"/>
+    <w:lsdException w:name="No Spacing" w:uiPriority="1" w:qFormat="1"/>
+    <w:lsdException w:name="Light Shading" w:uiPriority="60"/>
+    <w:lsdException w:name="Light List" w:uiPriority="61"/>
+    <w:lsdException w:name="Light Grid" w:uiPriority="62"/>
+    <w:lsdException w:name="Medium Shading 1" w:uiPriority="63"/>
+    <w:lsdException w:name="Medium Shading 2" w:uiPriority="64"/>
+    <w:lsdException w:name="Medium List 1" w:uiPriority="65"/>
+    <w:lsdException w:name="Medium List 2" w:uiPriority="66"/>
+    <w:lsdException w:name="Medium Grid 1" w:uiPriority="67"/>
+    <w:lsdException w:name="Medium Grid 2" w:uiPriority="68"/>
+    <w:lsdException w:name="Medium Grid 3" w:uiPriority="69"/>
+    <w:lsdException w:name="Dark List" w:uiPriority="70"/>
+    <w:lsdException w:name="Colorful Shading" w:uiPriority="71"/>
+    <w:lsdException w:name="Colorful List" w:uiPriority="72"/>
+    <w:lsdException w:name="Colorful Grid" w:uiPriority="73"/>
+    <w:lsdException w:name="Light Shading Accent 1" w:uiPriority="60"/>
+    <w:lsdException w:name="Light List Accent 1" w:uiPriority="61"/>
+    <w:lsdException w:name="Light Grid Accent 1" w:uiPriority="62"/>
+    <w:lsdException w:name="Medium Shading 1 Accent 1" w:uiPriority="63"/>
+    <w:lsdException w:name="Medium Shading 2 Accent 1" w:uiPriority="64"/>
+    <w:lsdException w:name="Medium List 1 Accent 1" w:uiPriority="65"/>
+    <w:lsdException w:name="Revision" w:semiHidden="1"/>
+    <w:lsdException w:name="List Paragraph" w:uiPriority="34" w:qFormat="1"/>
+    <w:lsdException w:name="Quote" w:uiPriority="29" w:qFormat="1"/>
+    <w:lsdException w:name="Intense Quote" w:uiPriority="30" w:qFormat="1"/>
+    <w:lsdException w:name="Medium List 2 Accent 1" w:uiPriority="66"/>
+    <w:lsdException w:name="Medium Grid 1 Accent 1" w:uiPriority="67"/>
+    <w:lsdException w:name="Medium Grid 2 Accent 1" w:uiPriority="68"/>
+    <w:lsdException w:name="Medium Grid 3 Accent 1" w:uiPriority="69"/>
+    <w:lsdException w:name="Dark List Accent 1" w:uiPriority="70"/>
+    <w:lsdException w:name="Colorful Shading Accent 1" w:uiPriority="71"/>
+    <w:lsdException w:name="Colorful List Accent 1" w:uiPriority="72"/>
+    <w:lsdException w:name="Colorful Grid Accent 1" w:uiPriority="73"/>
+    <w:lsdException w:name="Light Shading Accent 2" w:uiPriority="60"/>
+    <w:lsdException w:name="Light List Accent 2" w:uiPriority="61"/>
+    <w:lsdException w:name="Light Grid Accent 2" w:uiPriority="62"/>
+    <w:lsdException w:name="Medium Shading 1 Accent 2" w:uiPriority="63"/>
+    <w:lsdException w:name="Medium Shading 2 Accent 2" w:uiPriority="64"/>
+    <w:lsdException w:name="Medium List 1 Accent 2" w:uiPriority="65"/>
+    <w:lsdException w:name="Medium List 2 Accent 2" w:uiPriority="66"/>
+    <w:lsdException w:name="Medium Grid 1 Accent 2" w:uiPriority="67"/>
+    <w:lsdException w:name="Medium Grid 2 Accent 2" w:uiPriority="68"/>
+    <w:lsdException w:name="Medium Grid 3 Accent 2" w:uiPriority="69"/>
+    <w:lsdException w:name="Dark List Accent 2" w:uiPriority="70"/>
+    <w:lsdException w:name="Colorful Shading Accent 2" w:uiPriority="71"/>
+    <w:lsdException w:name="Colorful List Accent 2" w:uiPriority="72"/>
+    <w:lsdException w:name="Colorful Grid Accent 2" w:uiPriority="73"/>
+    <w:lsdException w:name="Light Shading Accent 3" w:uiPriority="60"/>
+    <w:lsdException w:name="Light List Accent 3" w:uiPriority="61"/>
+    <w:lsdException w:name="Light Grid Accent 3" w:uiPriority="62"/>
+    <w:lsdException w:name="Medium Shading 1 Accent 3" w:uiPriority="63"/>
+    <w:lsdException w:name="Medium Shading 2 Accent 3" w:uiPriority="64"/>
+    <w:lsdException w:name="Medium List 1 Accent 3" w:uiPriority="65"/>
+    <w:lsdException w:name="Medium List 2 Accent 3" w:uiPriority="66"/>
+    <w:lsdException w:name="Medium Grid 1 Accent 3" w:uiPriority="67"/>
+    <w:lsdException w:name="Medium Grid 2 Accent 3" w:uiPriority="68"/>
+    <w:lsdException w:name="Medium Grid 3 Accent 3" w:uiPriority="69"/>
+    <w:lsdException w:name="Dark List Accent 3" w:uiPriority="70"/>
+    <w:lsdException w:name="Colorful Shading Accent 3" w:uiPriority="71"/>
+    <w:lsdException w:name="Colorful List Accent 3" w:uiPriority="72"/>
+    <w:lsdException w:name="Colorful Grid Accent 3" w:uiPriority="73"/>
+    <w:lsdException w:name="Light Shading Accent 4" w:uiPriority="60"/>
+    <w:lsdException w:name="Light List Accent 4" w:uiPriority="61"/>
+    <w:lsdException w:name="Light Grid Accent 4" w:uiPriority="62"/>
+    <w:lsdException w:name="Medium Shading 1 Accent 4" w:uiPriority="63"/>
+    <w:lsdException w:name="Medium Shading 2 Accent 4" w:uiPriority="64"/>
+    <w:lsdException w:name="Medium List 1 Accent 4" w:uiPriority="65"/>
+    <w:lsdException w:name="Medium List 2 Accent 4" w:uiPriority="66"/>
+    <w:lsdException w:name="Medium Grid 1 Accent 4" w:uiPriority="67"/>
+    <w:lsdException w:name="Medium Grid 2 Accent 4" w:uiPriority="68"/>
+    <w:lsdException w:name="Medium Grid 3 Accent 4" w:uiPriority="69"/>
+    <w:lsdException w:name="Dark List Accent 4" w:uiPriority="70"/>
+    <w:lsdException w:name="Colorful Shading Accent 4" w:uiPriority="71"/>
+    <w:lsdException w:name="Colorful List Accent 4" w:uiPriority="72"/>
+    <w:lsdException w:name="Colorful Grid Accent 4" w:uiPriority="73"/>
+    <w:lsdException w:name="Light Shading Accent 5" w:uiPriority="60"/>
+    <w:lsdException w:name="Light List Accent 5" w:uiPriority="61"/>
+    <w:lsdException w:name="Light Grid Accent 5" w:uiPriority="62"/>
+    <w:lsdException w:name="Medium Shading 1 Accent 5" w:uiPriority="63"/>
+    <w:lsdException w:name="Medium Shading 2 Accent 5" w:uiPriority="64"/>
+    <w:lsdException w:name="Medium List 1 Accent 5" w:uiPriority="65"/>
+    <w:lsdException w:name="Medium List 2 Accent 5" w:uiPriority="66"/>
+    <w:lsdException w:name="Medium Grid 1 Accent 5" w:uiPriority="67"/>
+    <w:lsdException w:name="Medium Grid 2 Accent 5" w:uiPriority="68"/>
+    <w:lsdException w:name="Medium Grid 3 Accent 5" w:uiPriority="69"/>
+    <w:lsdException w:name="Dark List Accent 5" w:uiPriority="70"/>
+    <w:lsdException w:name="Colorful Shading Accent 5" w:uiPriority="71"/>
+    <w:lsdException w:name="Colorful List Accent 5" w:uiPriority="72"/>
+    <w:lsdException w:name="Colorful Grid Accent 5" w:uiPriority="73"/>
+    <w:lsdException w:name="Light Shading Accent 6" w:uiPriority="60"/>
+    <w:lsdException w:name="Light List Accent 6" w:uiPriority="61"/>
+    <w:lsdException w:name="Light Grid Accent 6" w:uiPriority="62"/>
+    <w:lsdException w:name="Medium Shading 1 Accent 6" w:uiPriority="63"/>
+    <w:lsdException w:name="Medium Shading 2 Accent 6" w:uiPriority="64"/>
+    <w:lsdException w:name="Medium List 1 Accent 6" w:uiPriority="65"/>
+    <w:lsdException w:name="Medium List 2 Accent 6" w:uiPriority="66"/>
+    <w:lsdException w:name="Medium Grid 1 Accent 6" w:uiPriority="67"/>
+    <w:lsdException w:name="Medium Grid 2 Accent 6" w:uiPriority="68"/>
+    <w:lsdException w:name="Medium Grid 3 Accent 6" w:uiPriority="69"/>
+    <w:lsdException w:name="Dark List Accent 6" w:uiPriority="70"/>
+    <w:lsdException w:name="Colorful Shading Accent 6" w:uiPriority="71"/>
+    <w:lsdException w:name="Colorful List Accent 6" w:uiPriority="72"/>
+    <w:lsdException w:name="Colorful Grid Accent 6" w:uiPriority="73"/>
+    <w:lsdException w:name="Subtle Emphasis" w:uiPriority="19" w:qFormat="1"/>
+    <w:lsdException w:name="Intense Emphasis" w:uiPriority="21" w:qFormat="1"/>
+    <w:lsdException w:name="Subtle Reference" w:uiPriority="31" w:qFormat="1"/>
+    <w:lsdException w:name="Intense Reference" w:uiPriority="32" w:qFormat="1"/>
+    <w:lsdException w:name="Book Title" w:uiPriority="33" w:qFormat="1"/>
+    <w:lsdException w:name="Bibliography" w:semiHidden="1" w:uiPriority="37" w:unhideWhenUsed="1"/>
+    <w:lsdException w:name="TOC Heading" w:semiHidden="1" w:uiPriority="39" w:unhideWhenUsed="1" w:qFormat="1"/>
+    <w:lsdException w:name="Plain Table 1" w:uiPriority="41"/>
+    <w:lsdException w:name="Plain Table 2" w:uiPriority="42"/>
+    <w:lsdException w:name="Plain Table 3" w:uiPriority="43"/>
+    <w:lsdException w:name="Plain Table 4" w:uiPriority="44"/>
+    <w:lsdException w:name="Plain Table 5" w:uiPriority="45"/>
+    <w:lsdException w:name="Grid Table Light" w:uiPriority="40"/>
+    <w:lsdException w:name="Grid Table 1 Light" w:uiPriority="46"/>
+    <w:lsdException w:name="Grid Table 2" w:uiPriority="47"/>
+    <w:lsdException w:name="Grid Table 3" w:uiPriority="48"/>
+    <w:lsdException w:name="Grid Table 4" w:uiPriority="49"/>
+    <w:lsdException w:name="Grid Table 5 Dark" w:uiPriority="50"/>
+    <w:lsdException w:name="Grid Table 6 Colorful" w:uiPriority="51"/>
+    <w:lsdException w:name="Grid Table 7 Colorful" w:uiPriority="52"/>
+    <w:lsdException w:name="Grid Table 1 Light Accent 1" w:uiPriority="46"/>
+    <w:lsdException w:name="Grid Table 2 Accent 1" w:uiPriority="47"/>
+    <w:lsdException w:name="Grid Table 3 Accent 1" w:uiPriority="48"/>
+    <w:lsdException w:name="Grid Table 4 Accent 1" w:uiPriority="49"/>
+    <w:lsdException w:name="Grid Table 5 Dark Accent 1" w:uiPriority="50"/>
+    <w:lsdException w:name="Grid Table 6 Colorful Accent 1" w:uiPriority="51"/>
+    <w:lsdException w:name="Grid Table 7 Colorful Accent 1" w:uiPriority="52"/>
+    <w:lsdException w:name="Grid Table 1 Light Accent 2" w:uiPriority="46"/>
+    <w:lsdException w:name="Grid Table 2 Accent 2" w:uiPriority="47"/>
+    <w:lsdException w:name="Grid Table 3 Accent 2" w:uiPriority="48"/>
+    <w:lsdException w:name="Grid Table 4 Accent 2" w:uiPriority="49"/>
+    <w:lsdException w:name="Grid Table 5 Dark Accent 2" w:uiPriority="50"/>
+    <w:lsdException w:name="Grid Table 6 Colorful Accent 2" w:uiPriority="51"/>
+    <w:lsdException w:name="Grid Table 7 Colorful Accent 2" w:uiPriority="52"/>
+    <w:lsdException w:name="Grid Table 1 Light Accent 3" w:uiPriority="46"/>
+    <w:lsdException w:name="Grid Table 2 Accent 3" w:uiPriority="47"/>
+    <w:lsdException w:name="Grid Table 3 Accent 3" w:uiPriority="48"/>
+    <w:lsdException w:name="Grid Table 4 Accent 3" w:uiPriority="49"/>
+    <w:lsdException w:name="Grid Table 5 Dark Accent 3" w:uiPriority="50"/>
+    <w:lsdException w:name="Grid Table 6 Colorful Accent 3" w:uiPriority="51"/>
+    <w:lsdException w:name="Grid Table 7 Colorful Accent 3" w:uiPriority="52"/>
+    <w:lsdException w:name="Grid Table 1 Light Accent 4" w:uiPriority="46"/>
+    <w:lsdException w:name="Grid Table 2 Accent 4" w:uiPriority="47"/>
+    <w:lsdException w:name="Grid Table 3 Accent 4" w:uiPriority="48"/>
+    <w:lsdException w:name="Grid Table 4 Accent 4" w:uiPriority="49"/>
+    <w:lsdException w:name="Grid Table 5 Dark Accent 4" w:uiPriority="50"/>
+    <w:lsdException w:name="Grid Table 6 Colorful Accent 4" w:uiPriority="51"/>
+    <w:lsdException w:name="Grid Table 7 Colorful Accent 4" w:uiPriority="52"/>
+    <w:lsdException w:name="Grid Table 1 Light Accent 5" w:uiPriority="46"/>
+    <w:lsdException w:name="Grid Table 2 Accent 5" w:uiPriority="47"/>
+    <w:lsdException w:name="Grid Table 3 Accent 5" w:uiPriority="48"/>
+    <w:lsdException w:name="Grid Table 4 Accent 5" w:uiPriority="49"/>
+    <w:lsdException w:name="Grid Table 5 Dark Accent 5" w:uiPriority="50"/>
+    <w:lsdException w:name="Grid Table 6 Colorful Accent 5" w:uiPriority="51"/>
+    <w:lsdException w:name="Grid Table 7 Colorful Accent 5" w:uiPriority="52"/>
+    <w:lsdException w:name="Grid Table 1 Light Accent 6" w:uiPriority="46"/>
+    <w:lsdException w:name="Grid Table 2 Accent 6" w:uiPriority="47"/>
+    <w:lsdException w:name="Grid Table 3 Accent 6" w:uiPriority="48"/>
+    <w:lsdException w:name="Grid Table 4 Accent 6" w:uiPriority="49"/>
+    <w:lsdException w:name="Grid Table 5 Dark Accent 6" w:uiPriority="50"/>
+    <w:lsdException w:name="Grid Table 6 Colorful Accent 6" w:uiPriority="51"/>
+    <w:lsdException w:name="Grid Table 7 Colorful Accent 6" w:uiPriority="52"/>
+    <w:lsdException w:name="List Table 1 Light" w:uiPriority="46"/>
+    <w:lsdException w:name="List Table 2" w:uiPriority="47"/>
+    <w:lsdException w:name="List Table 3" w:uiPriority="48"/>
+    <w:lsdException w:name="List Table 4" w:uiPriority="49"/>
+    <w:lsdException w:name="List Table 5 Dark" w:uiPriority="50"/>
+    <w:lsdException w:name="List Table 6 Colorful" w:uiPriority="51"/>
+    <w:lsdException w:name="List Table 7 Colorful" w:uiPriority="52"/>
+    <w:lsdException w:name="List Table 1 Light Accent 1" w:uiPriority="46"/>
+    <w:lsdException w:name="List Table 2 Accent 1" w:uiPriority="47"/>
+    <w:lsdException w:name="List Table 3 Accent 1" w:uiPriority="48"/>
+    <w:lsdException w:name="List Table 4 Accent 1" w:uiPriority="49"/>
+    <w:lsdException w:name="List Table 5 Dark Accent 1" w:uiPriority="50"/>
+    <w:lsdException w:name="List Table 6 Colorful Accent 1" w:uiPriority="51"/>
+    <w:lsdException w:name="List Table 7 Colorful Accent 1" w:uiPriority="52"/>
+    <w:lsdException w:name="List Table 1 Light Accent 2" w:uiPriority="46"/>
+    <w:lsdException w:name="List Table 2 Accent 2" w:uiPriority="47"/>
+    <w:lsdException w:name="List Table 3 Accent 2" w:uiPriority="48"/>
+    <w:lsdException w:name="List Table 4 Accent 2" w:uiPriority="49"/>
+    <w:lsdException w:name="List Table 5 Dark Accent 2" w:uiPriority="50"/>
+    <w:lsdException w:name="List Table 6 Colorful Accent 2" w:uiPriority="51"/>
+    <w:lsdException w:name="List Table 7 Colorful Accent 2" w:uiPriority="52"/>
+    <w:lsdException w:name="List Table 1 Light Accent 3" w:uiPriority="46"/>
+    <w:lsdException w:name="List Table 2 Accent 3" w:uiPriority="47"/>
+    <w:lsdException w:name="List Table 3 Accent 3" w:uiPriority="48"/>
+    <w:lsdException w:name="List Table 4 Accent 3" w:uiPriority="49"/>
+    <w:lsdException w:name="List Table 5 Dark Accent 3" w:uiPriority="50"/>
+    <w:lsdException w:name="List Table 6 Colorful Accent 3" w:uiPriority="51"/>
+    <w:lsdException w:name="List Table 7 Colorful Accent 3" w:uiPriority="52"/>
+    <w:lsdException w:name="List Table 1 Light Accent 4" w:uiPriority="46"/>
+    <w:lsdException w:name="List Table 2 Accent 4" w:uiPriority="47"/>
+    <w:lsdException w:name="List Table 3 Accent 4" w:uiPriority="48"/>
+    <w:lsdException w:name="List Table 4 Accent 4" w:uiPriority="49"/>
+    <w:lsdException w:name="List Table 5 Dark Accent 4" w:uiPriority="50"/>
+    <w:lsdException w:name="List Table 6 Colorful Accent 4" w:uiPriority="51"/>
+    <w:lsdException w:name="List Table 7 Colorful Accent 4" w:uiPriority="52"/>
+    <w:lsdException w:name="List Table 1 Light Accent 5" w:uiPriority="46"/>
+    <w:lsdException w:name="List Table 2 Accent 5" w:uiPriority="47"/>
+    <w:lsdException w:name="List Table 3 Accent 5" w:uiPriority="48"/>
+    <w:lsdException w:name="List Table 4 Accent 5" w:uiPriority="49"/>
+    <w:lsdException w:name="List Table 5 Dark Accent 5" w:uiPriority="50"/>
+    <w:lsdException w:name="List Table 6 Colorful Accent 5" w:uiPriority="51"/>
+    <w:lsdException w:name="List Table 7 Colorful Accent 5" w:uiPriority="52"/>
+    <w:lsdException w:name="List Table 1 Light Accent 6" w:uiPriority="46"/>
+    <w:lsdException w:name="List Table 2 Accent 6" w:uiPriority="47"/>
+    <w:lsdException w:name="List Table 3 Accent 6" w:uiPriority="48"/>
+    <w:lsdException w:name="List Table 4 Accent 6" w:uiPriority="49"/>
+    <w:lsdException w:name="List Table 5 Dark Accent 6" w:uiPriority="50"/>
+    <w:lsdException w:name="List Table 6 Colorful Accent 6" w:uiPriority="51"/>
+    <w:lsdException w:name="List Table 7 Colorful Accent 6" w:uiPriority="52"/>
   </w:latentStyles>
   <w:style w:type="paragraph" w:default="1" w:styleId="Normal">
     <w:name w:val="Normal"/>
@@ -2544,237 +2454,8 @@
 </w:styles>
 </file>
 
-<file path=word/glossary/stylesWithEffects.xml><?xml version="1.0" encoding="utf-8"?>
-<w:styles xmlns:wpc="http://schemas.microsoft.com/office/word/2010/wordprocessingCanvas" xmlns:mc="http://schemas.openxmlformats.org/markup-compatibility/2006" xmlns:o="urn:schemas-microsoft-com:office:office" xmlns:r="http://schemas.openxmlformats.org/officeDocument/2006/relationships" xmlns:m="http://schemas.openxmlformats.org/officeDocument/2006/math" xmlns:v="urn:schemas-microsoft-com:vml" xmlns:wp14="http://schemas.microsoft.com/office/word/2010/wordprocessingDrawing" xmlns:wp="http://schemas.openxmlformats.org/drawingml/2006/wordprocessingDrawing" xmlns:w10="urn:schemas-microsoft-com:office:word" xmlns:w="http://schemas.openxmlformats.org/wordprocessingml/2006/main" xmlns:w14="http://schemas.microsoft.com/office/word/2010/wordml" xmlns:wpg="http://schemas.microsoft.com/office/word/2010/wordprocessingGroup" xmlns:wpi="http://schemas.microsoft.com/office/word/2010/wordprocessingInk" xmlns:wne="http://schemas.microsoft.com/office/word/2006/wordml" xmlns:wps="http://schemas.microsoft.com/office/word/2010/wordprocessingShape" mc:Ignorable="w14 wp14">
-  <w:docDefaults>
-    <w:rPrDefault>
-      <w:rPr>
-        <w:rFonts w:asciiTheme="minorHAnsi" w:eastAsiaTheme="minorEastAsia" w:hAnsiTheme="minorHAnsi" w:cstheme="minorBidi"/>
-        <w:sz w:val="22"/>
-        <w:szCs w:val="22"/>
-        <w:lang w:val="en-NZ" w:eastAsia="en-NZ" w:bidi="ar-SA"/>
-      </w:rPr>
-    </w:rPrDefault>
-    <w:pPrDefault>
-      <w:pPr>
-        <w:spacing w:after="160" w:line="259" w:lineRule="auto"/>
-      </w:pPr>
-    </w:pPrDefault>
-  </w:docDefaults>
-  <w:latentStyles w:defLockedState="0" w:defUIPriority="99" w:defSemiHidden="1" w:defUnhideWhenUsed="1" w:defQFormat="0" w:count="267">
-    <w:lsdException w:name="Normal" w:semiHidden="0" w:uiPriority="0" w:unhideWhenUsed="0" w:qFormat="1"/>
-    <w:lsdException w:name="heading 1" w:semiHidden="0" w:uiPriority="9" w:unhideWhenUsed="0" w:qFormat="1"/>
-    <w:lsdException w:name="heading 2" w:uiPriority="9" w:qFormat="1"/>
-    <w:lsdException w:name="heading 3" w:uiPriority="9" w:qFormat="1"/>
-    <w:lsdException w:name="heading 4" w:uiPriority="9" w:qFormat="1"/>
-    <w:lsdException w:name="heading 5" w:uiPriority="9" w:qFormat="1"/>
-    <w:lsdException w:name="heading 6" w:uiPriority="9" w:qFormat="1"/>
-    <w:lsdException w:name="heading 7" w:uiPriority="9" w:qFormat="1"/>
-    <w:lsdException w:name="heading 8" w:uiPriority="9" w:qFormat="1"/>
-    <w:lsdException w:name="heading 9" w:uiPriority="9" w:qFormat="1"/>
-    <w:lsdException w:name="toc 1" w:uiPriority="39"/>
-    <w:lsdException w:name="toc 2" w:uiPriority="39"/>
-    <w:lsdException w:name="toc 3" w:uiPriority="39"/>
-    <w:lsdException w:name="toc 4" w:uiPriority="39"/>
-    <w:lsdException w:name="toc 5" w:uiPriority="39"/>
-    <w:lsdException w:name="toc 6" w:uiPriority="39"/>
-    <w:lsdException w:name="toc 7" w:uiPriority="39"/>
-    <w:lsdException w:name="toc 8" w:uiPriority="39"/>
-    <w:lsdException w:name="toc 9" w:uiPriority="39"/>
-    <w:lsdException w:name="caption" w:uiPriority="35" w:qFormat="1"/>
-    <w:lsdException w:name="Title" w:semiHidden="0" w:uiPriority="10" w:unhideWhenUsed="0" w:qFormat="1"/>
-    <w:lsdException w:name="Default Paragraph Font" w:uiPriority="1"/>
-    <w:lsdException w:name="Subtitle" w:semiHidden="0" w:uiPriority="11" w:unhideWhenUsed="0" w:qFormat="1"/>
-    <w:lsdException w:name="Strong" w:semiHidden="0" w:uiPriority="22" w:unhideWhenUsed="0" w:qFormat="1"/>
-    <w:lsdException w:name="Emphasis" w:semiHidden="0" w:uiPriority="20" w:unhideWhenUsed="0" w:qFormat="1"/>
-    <w:lsdException w:name="Table Grid" w:semiHidden="0" w:uiPriority="39" w:unhideWhenUsed="0"/>
-    <w:lsdException w:name="Placeholder Text" w:unhideWhenUsed="0"/>
-    <w:lsdException w:name="No Spacing" w:semiHidden="0" w:uiPriority="1" w:unhideWhenUsed="0" w:qFormat="1"/>
-    <w:lsdException w:name="Light Shading" w:semiHidden="0" w:uiPriority="60" w:unhideWhenUsed="0"/>
-    <w:lsdException w:name="Light List" w:semiHidden="0" w:uiPriority="61" w:unhideWhenUsed="0"/>
-    <w:lsdException w:name="Light Grid" w:semiHidden="0" w:uiPriority="62" w:unhideWhenUsed="0"/>
-    <w:lsdException w:name="Medium Shading 1" w:semiHidden="0" w:uiPriority="63" w:unhideWhenUsed="0"/>
-    <w:lsdException w:name="Medium Shading 2" w:semiHidden="0" w:uiPriority="64" w:unhideWhenUsed="0"/>
-    <w:lsdException w:name="Medium List 1" w:semiHidden="0" w:uiPriority="65" w:unhideWhenUsed="0"/>
-    <w:lsdException w:name="Medium List 2" w:semiHidden="0" w:uiPriority="66" w:unhideWhenUsed="0"/>
-    <w:lsdException w:name="Medium Grid 1" w:semiHidden="0" w:uiPriority="67" w:unhideWhenUsed="0"/>
-    <w:lsdException w:name="Medium Grid 2" w:semiHidden="0" w:uiPriority="68" w:unhideWhenUsed="0"/>
-    <w:lsdException w:name="Medium Grid 3" w:semiHidden="0" w:uiPriority="69" w:unhideWhenUsed="0"/>
-    <w:lsdException w:name="Dark List" w:semiHidden="0" w:uiPriority="70" w:unhideWhenUsed="0"/>
-    <w:lsdException w:name="Colorful Shading" w:semiHidden="0" w:uiPriority="71" w:unhideWhenUsed="0"/>
-    <w:lsdException w:name="Colorful List" w:semiHidden="0" w:uiPriority="72" w:unhideWhenUsed="0"/>
-    <w:lsdException w:name="Colorful Grid" w:semiHidden="0" w:uiPriority="73" w:unhideWhenUsed="0"/>
-    <w:lsdException w:name="Light Shading Accent 1" w:semiHidden="0" w:uiPriority="60" w:unhideWhenUsed="0"/>
-    <w:lsdException w:name="Light List Accent 1" w:semiHidden="0" w:uiPriority="61" w:unhideWhenUsed="0"/>
-    <w:lsdException w:name="Light Grid Accent 1" w:semiHidden="0" w:uiPriority="62" w:unhideWhenUsed="0"/>
-    <w:lsdException w:name="Medium Shading 1 Accent 1" w:semiHidden="0" w:uiPriority="63" w:unhideWhenUsed="0"/>
-    <w:lsdException w:name="Medium Shading 2 Accent 1" w:semiHidden="0" w:uiPriority="64" w:unhideWhenUsed="0"/>
-    <w:lsdException w:name="Medium List 1 Accent 1" w:semiHidden="0" w:uiPriority="65" w:unhideWhenUsed="0"/>
-    <w:lsdException w:name="Revision" w:unhideWhenUsed="0"/>
-    <w:lsdException w:name="List Paragraph" w:semiHidden="0" w:uiPriority="34" w:unhideWhenUsed="0" w:qFormat="1"/>
-    <w:lsdException w:name="Quote" w:semiHidden="0" w:uiPriority="29" w:unhideWhenUsed="0" w:qFormat="1"/>
-    <w:lsdException w:name="Intense Quote" w:semiHidden="0" w:uiPriority="30" w:unhideWhenUsed="0" w:qFormat="1"/>
-    <w:lsdException w:name="Medium List 2 Accent 1" w:semiHidden="0" w:uiPriority="66" w:unhideWhenUsed="0"/>
-    <w:lsdException w:name="Medium Grid 1 Accent 1" w:semiHidden="0" w:uiPriority="67" w:unhideWhenUsed="0"/>
-    <w:lsdException w:name="Medium Grid 2 Accent 1" w:semiHidden="0" w:uiPriority="68" w:unhideWhenUsed="0"/>
-    <w:lsdException w:name="Medium Grid 3 Accent 1" w:semiHidden="0" w:uiPriority="69" w:unhideWhenUsed="0"/>
-    <w:lsdException w:name="Dark List Accent 1" w:semiHidden="0" w:uiPriority="70" w:unhideWhenUsed="0"/>
-    <w:lsdException w:name="Colorful Shading Accent 1" w:semiHidden="0" w:uiPriority="71" w:unhideWhenUsed="0"/>
-    <w:lsdException w:name="Colorful List Accent 1" w:semiHidden="0" w:uiPriority="72" w:unhideWhenUsed="0"/>
-    <w:lsdException w:name="Colorful Grid Accent 1" w:semiHidden="0" w:uiPriority="73" w:unhideWhenUsed="0"/>
-    <w:lsdException w:name="Light Shading Accent 2" w:semiHidden="0" w:uiPriority="60" w:unhideWhenUsed="0"/>
-    <w:lsdException w:name="Light List Accent 2" w:semiHidden="0" w:uiPriority="61" w:unhideWhenUsed="0"/>
-    <w:lsdException w:name="Light Grid Accent 2" w:semiHidden="0" w:uiPriority="62" w:unhideWhenUsed="0"/>
-    <w:lsdException w:name="Medium Shading 1 Accent 2" w:semiHidden="0" w:uiPriority="63" w:unhideWhenUsed="0"/>
-    <w:lsdException w:name="Medium Shading 2 Accent 2" w:semiHidden="0" w:uiPriority="64" w:unhideWhenUsed="0"/>
-    <w:lsdException w:name="Medium List 1 Accent 2" w:semiHidden="0" w:uiPriority="65" w:unhideWhenUsed="0"/>
-    <w:lsdException w:name="Medium List 2 Accent 2" w:semiHidden="0" w:uiPriority="66" w:unhideWhenUsed="0"/>
-    <w:lsdException w:name="Medium Grid 1 Accent 2" w:semiHidden="0" w:uiPriority="67" w:unhideWhenUsed="0"/>
-    <w:lsdException w:name="Medium Grid 2 Accent 2" w:semiHidden="0" w:uiPriority="68" w:unhideWhenUsed="0"/>
-    <w:lsdException w:name="Medium Grid 3 Accent 2" w:semiHidden="0" w:uiPriority="69" w:unhideWhenUsed="0"/>
-    <w:lsdException w:name="Dark List Accent 2" w:semiHidden="0" w:uiPriority="70" w:unhideWhenUsed="0"/>
-    <w:lsdException w:name="Colorful Shading Accent 2" w:semiHidden="0" w:uiPriority="71" w:unhideWhenUsed="0"/>
-    <w:lsdException w:name="Colorful List Accent 2" w:semiHidden="0" w:uiPriority="72" w:unhideWhenUsed="0"/>
-    <w:lsdException w:name="Colorful Grid Accent 2" w:semiHidden="0" w:uiPriority="73" w:unhideWhenUsed="0"/>
-    <w:lsdException w:name="Light Shading Accent 3" w:semiHidden="0" w:uiPriority="60" w:unhideWhenUsed="0"/>
-    <w:lsdException w:name="Light List Accent 3" w:semiHidden="0" w:uiPriority="61" w:unhideWhenUsed="0"/>
-    <w:lsdException w:name="Light Grid Accent 3" w:semiHidden="0" w:uiPriority="62" w:unhideWhenUsed="0"/>
-    <w:lsdException w:name="Medium Shading 1 Accent 3" w:semiHidden="0" w:uiPriority="63" w:unhideWhenUsed="0"/>
-    <w:lsdException w:name="Medium Shading 2 Accent 3" w:semiHidden="0" w:uiPriority="64" w:unhideWhenUsed="0"/>
-    <w:lsdException w:name="Medium List 1 Accent 3" w:semiHidden="0" w:uiPriority="65" w:unhideWhenUsed="0"/>
-    <w:lsdException w:name="Medium List 2 Accent 3" w:semiHidden="0" w:uiPriority="66" w:unhideWhenUsed="0"/>
-    <w:lsdException w:name="Medium Grid 1 Accent 3" w:semiHidden="0" w:uiPriority="67" w:unhideWhenUsed="0"/>
-    <w:lsdException w:name="Medium Grid 2 Accent 3" w:semiHidden="0" w:uiPriority="68" w:unhideWhenUsed="0"/>
-    <w:lsdException w:name="Medium Grid 3 Accent 3" w:semiHidden="0" w:uiPriority="69" w:unhideWhenUsed="0"/>
-    <w:lsdException w:name="Dark List Accent 3" w:semiHidden="0" w:uiPriority="70" w:unhideWhenUsed="0"/>
-    <w:lsdException w:name="Colorful Shading Accent 3" w:semiHidden="0" w:uiPriority="71" w:unhideWhenUsed="0"/>
-    <w:lsdException w:name="Colorful List Accent 3" w:semiHidden="0" w:uiPriority="72" w:unhideWhenUsed="0"/>
-    <w:lsdException w:name="Colorful Grid Accent 3" w:semiHidden="0" w:uiPriority="73" w:unhideWhenUsed="0"/>
-    <w:lsdException w:name="Light Shading Accent 4" w:semiHidden="0" w:uiPriority="60" w:unhideWhenUsed="0"/>
-    <w:lsdException w:name="Light List Accent 4" w:semiHidden="0" w:uiPriority="61" w:unhideWhenUsed="0"/>
-    <w:lsdException w:name="Light Grid Accent 4" w:semiHidden="0" w:uiPriority="62" w:unhideWhenUsed="0"/>
-    <w:lsdException w:name="Medium Shading 1 Accent 4" w:semiHidden="0" w:uiPriority="63" w:unhideWhenUsed="0"/>
-    <w:lsdException w:name="Medium Shading 2 Accent 4" w:semiHidden="0" w:uiPriority="64" w:unhideWhenUsed="0"/>
-    <w:lsdException w:name="Medium List 1 Accent 4" w:semiHidden="0" w:uiPriority="65" w:unhideWhenUsed="0"/>
-    <w:lsdException w:name="Medium List 2 Accent 4" w:semiHidden="0" w:uiPriority="66" w:unhideWhenUsed="0"/>
-    <w:lsdException w:name="Medium Grid 1 Accent 4" w:semiHidden="0" w:uiPriority="67" w:unhideWhenUsed="0"/>
-    <w:lsdException w:name="Medium Grid 2 Accent 4" w:semiHidden="0" w:uiPriority="68" w:unhideWhenUsed="0"/>
-    <w:lsdException w:name="Medium Grid 3 Accent 4" w:semiHidden="0" w:uiPriority="69" w:unhideWhenUsed="0"/>
-    <w:lsdException w:name="Dark List Accent 4" w:semiHidden="0" w:uiPriority="70" w:unhideWhenUsed="0"/>
-    <w:lsdException w:name="Colorful Shading Accent 4" w:semiHidden="0" w:uiPriority="71" w:unhideWhenUsed="0"/>
-    <w:lsdException w:name="Colorful List Accent 4" w:semiHidden="0" w:uiPriority="72" w:unhideWhenUsed="0"/>
-    <w:lsdException w:name="Colorful Grid Accent 4" w:semiHidden="0" w:uiPriority="73" w:unhideWhenUsed="0"/>
-    <w:lsdException w:name="Light Shading Accent 5" w:semiHidden="0" w:uiPriority="60" w:unhideWhenUsed="0"/>
-    <w:lsdException w:name="Light List Accent 5" w:semiHidden="0" w:uiPriority="61" w:unhideWhenUsed="0"/>
-    <w:lsdException w:name="Light Grid Accent 5" w:semiHidden="0" w:uiPriority="62" w:unhideWhenUsed="0"/>
-    <w:lsdException w:name="Medium Shading 1 Accent 5" w:semiHidden="0" w:uiPriority="63" w:unhideWhenUsed="0"/>
-    <w:lsdException w:name="Medium Shading 2 Accent 5" w:semiHidden="0" w:uiPriority="64" w:unhideWhenUsed="0"/>
-    <w:lsdException w:name="Medium List 1 Accent 5" w:semiHidden="0" w:uiPriority="65" w:unhideWhenUsed="0"/>
-    <w:lsdException w:name="Medium List 2 Accent 5" w:semiHidden="0" w:uiPriority="66" w:unhideWhenUsed="0"/>
-    <w:lsdException w:name="Medium Grid 1 Accent 5" w:semiHidden="0" w:uiPriority="67" w:unhideWhenUsed="0"/>
-    <w:lsdException w:name="Medium Grid 2 Accent 5" w:semiHidden="0" w:uiPriority="68" w:unhideWhenUsed="0"/>
-    <w:lsdException w:name="Medium Grid 3 Accent 5" w:semiHidden="0" w:uiPriority="69" w:unhideWhenUsed="0"/>
-    <w:lsdException w:name="Dark List Accent 5" w:semiHidden="0" w:uiPriority="70" w:unhideWhenUsed="0"/>
-    <w:lsdException w:name="Colorful Shading Accent 5" w:semiHidden="0" w:uiPriority="71" w:unhideWhenUsed="0"/>
-    <w:lsdException w:name="Colorful List Accent 5" w:semiHidden="0" w:uiPriority="72" w:unhideWhenUsed="0"/>
-    <w:lsdException w:name="Colorful Grid Accent 5" w:semiHidden="0" w:uiPriority="73" w:unhideWhenUsed="0"/>
-    <w:lsdException w:name="Light Shading Accent 6" w:semiHidden="0" w:uiPriority="60" w:unhideWhenUsed="0"/>
-    <w:lsdException w:name="Light List Accent 6" w:semiHidden="0" w:uiPriority="61" w:unhideWhenUsed="0"/>
-    <w:lsdException w:name="Light Grid Accent 6" w:semiHidden="0" w:uiPriority="62" w:unhideWhenUsed="0"/>
-    <w:lsdException w:name="Medium Shading 1 Accent 6" w:semiHidden="0" w:uiPriority="63" w:unhideWhenUsed="0"/>
-    <w:lsdException w:name="Medium Shading 2 Accent 6" w:semiHidden="0" w:uiPriority="64" w:unhideWhenUsed="0"/>
-    <w:lsdException w:name="Medium List 1 Accent 6" w:semiHidden="0" w:uiPriority="65" w:unhideWhenUsed="0"/>
-    <w:lsdException w:name="Medium List 2 Accent 6" w:semiHidden="0" w:uiPriority="66" w:unhideWhenUsed="0"/>
-    <w:lsdException w:name="Medium Grid 1 Accent 6" w:semiHidden="0" w:uiPriority="67" w:unhideWhenUsed="0"/>
-    <w:lsdException w:name="Medium Grid 2 Accent 6" w:semiHidden="0" w:uiPriority="68" w:unhideWhenUsed="0"/>
-    <w:lsdException w:name="Medium Grid 3 Accent 6" w:semiHidden="0" w:uiPriority="69" w:unhideWhenUsed="0"/>
-    <w:lsdException w:name="Dark List Accent 6" w:semiHidden="0" w:uiPriority="70" w:unhideWhenUsed="0"/>
-    <w:lsdException w:name="Colorful Shading Accent 6" w:semiHidden="0" w:uiPriority="71" w:unhideWhenUsed="0"/>
-    <w:lsdException w:name="Colorful List Accent 6" w:semiHidden="0" w:uiPriority="72" w:unhideWhenUsed="0"/>
-    <w:lsdException w:name="Colorful Grid Accent 6" w:semiHidden="0" w:uiPriority="73" w:unhideWhenUsed="0"/>
-    <w:lsdException w:name="Subtle Emphasis" w:semiHidden="0" w:uiPriority="19" w:unhideWhenUsed="0" w:qFormat="1"/>
-    <w:lsdException w:name="Intense Emphasis" w:semiHidden="0" w:uiPriority="21" w:unhideWhenUsed="0" w:qFormat="1"/>
-    <w:lsdException w:name="Subtle Reference" w:semiHidden="0" w:uiPriority="31" w:unhideWhenUsed="0" w:qFormat="1"/>
-    <w:lsdException w:name="Intense Reference" w:semiHidden="0" w:uiPriority="32" w:unhideWhenUsed="0" w:qFormat="1"/>
-    <w:lsdException w:name="Book Title" w:semiHidden="0" w:uiPriority="33" w:unhideWhenUsed="0" w:qFormat="1"/>
-    <w:lsdException w:name="Bibliography" w:uiPriority="37"/>
-    <w:lsdException w:name="TOC Heading" w:uiPriority="39" w:qFormat="1"/>
-  </w:latentStyles>
-  <w:style w:type="paragraph" w:default="1" w:styleId="Normal">
-    <w:name w:val="Normal"/>
-    <w:qFormat/>
-  </w:style>
-  <w:style w:type="character" w:default="1" w:styleId="DefaultParagraphFont">
-    <w:name w:val="Default Paragraph Font"/>
-    <w:uiPriority w:val="1"/>
-    <w:semiHidden/>
-    <w:unhideWhenUsed/>
-  </w:style>
-  <w:style w:type="table" w:default="1" w:styleId="TableNormal">
-    <w:name w:val="Normal Table"/>
-    <w:uiPriority w:val="99"/>
-    <w:semiHidden/>
-    <w:unhideWhenUsed/>
-    <w:tblPr>
-      <w:tblInd w:w="0" w:type="dxa"/>
-      <w:tblCellMar>
-        <w:top w:w="0" w:type="dxa"/>
-        <w:left w:w="108" w:type="dxa"/>
-        <w:bottom w:w="0" w:type="dxa"/>
-        <w:right w:w="108" w:type="dxa"/>
-      </w:tblCellMar>
-    </w:tblPr>
-  </w:style>
-  <w:style w:type="numbering" w:default="1" w:styleId="NoList">
-    <w:name w:val="No List"/>
-    <w:uiPriority w:val="99"/>
-    <w:semiHidden/>
-    <w:unhideWhenUsed/>
-  </w:style>
-  <w:style w:type="paragraph" w:customStyle="1" w:styleId="209BF7E524AF455A97B7549FE2CAD76F">
-    <w:name w:val="209BF7E524AF455A97B7549FE2CAD76F"/>
-  </w:style>
-  <w:style w:type="paragraph" w:customStyle="1" w:styleId="65244AF771FD4C7588EAAE9A9CDAE180">
-    <w:name w:val="65244AF771FD4C7588EAAE9A9CDAE180"/>
-  </w:style>
-  <w:style w:type="paragraph" w:customStyle="1" w:styleId="403A77BA2EAC4E30821655ACB4B81E78">
-    <w:name w:val="403A77BA2EAC4E30821655ACB4B81E78"/>
-  </w:style>
-  <w:style w:type="paragraph" w:customStyle="1" w:styleId="1447235129754EF8AE26C117112BBE12">
-    <w:name w:val="1447235129754EF8AE26C117112BBE12"/>
-  </w:style>
-  <w:style w:type="paragraph" w:customStyle="1" w:styleId="42FA225E14D842D5B4A8BEF7EA9FD03D">
-    <w:name w:val="42FA225E14D842D5B4A8BEF7EA9FD03D"/>
-  </w:style>
-  <w:style w:type="paragraph" w:customStyle="1" w:styleId="EC98483A17834131BC5AF33B096DC6FF">
-    <w:name w:val="EC98483A17834131BC5AF33B096DC6FF"/>
-  </w:style>
-  <w:style w:type="paragraph" w:customStyle="1" w:styleId="BC2FC7F5E38E46E4A0E612E4C2E091F3">
-    <w:name w:val="BC2FC7F5E38E46E4A0E612E4C2E091F3"/>
-  </w:style>
-  <w:style w:type="paragraph" w:customStyle="1" w:styleId="190A521ECF4843D1ABFAE585916599E5">
-    <w:name w:val="190A521ECF4843D1ABFAE585916599E5"/>
-  </w:style>
-  <w:style w:type="paragraph" w:customStyle="1" w:styleId="3F5EA8B82A444185AEC739EAE45771EB">
-    <w:name w:val="3F5EA8B82A444185AEC739EAE45771EB"/>
-  </w:style>
-  <w:style w:type="paragraph" w:customStyle="1" w:styleId="5C9DB59D7F894DFBAB897682D7F555CB">
-    <w:name w:val="5C9DB59D7F894DFBAB897682D7F555CB"/>
-  </w:style>
-  <w:style w:type="paragraph" w:customStyle="1" w:styleId="A5654157E2CD40FDA3E4F570ECFF86C3">
-    <w:name w:val="A5654157E2CD40FDA3E4F570ECFF86C3"/>
-  </w:style>
-  <w:style w:type="paragraph" w:customStyle="1" w:styleId="03F930775362477AA54CCE84C02273D9">
-    <w:name w:val="03F930775362477AA54CCE84C02273D9"/>
-  </w:style>
-  <w:style w:type="paragraph" w:customStyle="1" w:styleId="7EB3C89C6D594C588782625F64E795CD">
-    <w:name w:val="7EB3C89C6D594C588782625F64E795CD"/>
-  </w:style>
-</w:styles>
-</file>
-
 <file path=word/glossary/webSettings.xml><?xml version="1.0" encoding="utf-8"?>
-<w:webSettings xmlns:mc="http://schemas.openxmlformats.org/markup-compatibility/2006" xmlns:r="http://schemas.openxmlformats.org/officeDocument/2006/relationships" xmlns:w="http://schemas.openxmlformats.org/wordprocessingml/2006/main" xmlns:w14="http://schemas.microsoft.com/office/word/2010/wordml" mc:Ignorable="w14">
+<w:webSettings xmlns:mc="http://schemas.openxmlformats.org/markup-compatibility/2006" xmlns:r="http://schemas.openxmlformats.org/officeDocument/2006/relationships" xmlns:w="http://schemas.openxmlformats.org/wordprocessingml/2006/main" xmlns:w14="http://schemas.microsoft.com/office/word/2010/wordml" xmlns:w15="http://schemas.microsoft.com/office/word/2012/wordml" mc:Ignorable="w14 w15">
   <w:optimizeForBrowser/>
   <w:allowPNG/>
 </w:webSettings>
@@ -2975,7 +2656,7 @@
   <a:extraClrSchemeLst/>
   <a:extLst>
     <a:ext uri="{05A4C25C-085E-4340-85A3-A5531E510DB2}">
-      <thm15:themeFamily xmlns:thm15="http://schemas.microsoft.com/office/thememl/2012/main" xmlns="" name="Office Theme" id="{62F939B6-93AF-4DB8-9C6B-D6C7DFDC589F}" vid="{4A3C46E8-61CC-4603-A589-7422A47A8E4A}"/>
+      <thm15:themeFamily xmlns:thm15="http://schemas.microsoft.com/office/thememl/2012/main" name="Office Theme" id="{62F939B6-93AF-4DB8-9C6B-D6C7DFDC589F}" vid="{4A3C46E8-61CC-4603-A589-7422A47A8E4A}"/>
     </a:ext>
   </a:extLst>
 </a:theme>

</xml_diff>